<commit_message>
Finished some test cases
</commit_message>
<xml_diff>
--- a/Report.docx
+++ b/Report.docx
@@ -712,6 +712,17 @@
         </w:rPr>
         <w:t>PRECONDITIONS:</w:t>
       </w:r>
+      <w:r>
+        <w:rPr>
+          <w:rFonts w:ascii="Consolas" w:eastAsia="Times New Roman" w:hAnsi="Consolas" w:cs="Courier New"/>
+          <w:color w:val="24292E"/>
+          <w:sz w:val="20"/>
+          <w:szCs w:val="20"/>
+          <w:bdr w:val="none" w:sz="0" w:space="0" w:color="auto" w:frame="1"/>
+          <w:lang w:eastAsia="en-US"/>
+        </w:rPr>
+        <w:t xml:space="preserve"> </w:t>
+      </w:r>
     </w:p>
     <w:p>
       <w:pPr>
@@ -1423,6 +1434,17 @@
         </w:rPr>
         <w:t>PRECONDITIONS:</w:t>
       </w:r>
+      <w:r>
+        <w:rPr>
+          <w:rFonts w:ascii="Consolas" w:eastAsia="Times New Roman" w:hAnsi="Consolas" w:cs="Courier New"/>
+          <w:color w:val="24292E"/>
+          <w:sz w:val="20"/>
+          <w:szCs w:val="20"/>
+          <w:bdr w:val="none" w:sz="0" w:space="0" w:color="auto" w:frame="1"/>
+          <w:lang w:eastAsia="en-US"/>
+        </w:rPr>
+        <w:t xml:space="preserve"> Can run coffeemaker.jar</w:t>
+      </w:r>
     </w:p>
     <w:p>
       <w:pPr>
@@ -1466,6 +1488,161 @@
         </w:rPr>
         <w:t>EXECUTION STEPS:</w:t>
       </w:r>
+      <w:r>
+        <w:rPr>
+          <w:rFonts w:ascii="Consolas" w:eastAsia="Times New Roman" w:hAnsi="Consolas" w:cs="Courier New"/>
+          <w:color w:val="24292E"/>
+          <w:sz w:val="20"/>
+          <w:szCs w:val="20"/>
+          <w:bdr w:val="none" w:sz="0" w:space="0" w:color="auto" w:frame="1"/>
+          <w:lang w:eastAsia="en-US"/>
+        </w:rPr>
+        <w:t xml:space="preserve"> </w:t>
+      </w:r>
+    </w:p>
+    <w:p>
+      <w:pPr>
+        <w:pStyle w:val="ListParagraph"/>
+        <w:numPr>
+          <w:ilvl w:val="0"/>
+          <w:numId w:val="2"/>
+        </w:numPr>
+        <w:shd w:val="clear" w:color="auto" w:fill="F6F8FA"/>
+        <w:tabs>
+          <w:tab w:val="left" w:pos="916"/>
+          <w:tab w:val="left" w:pos="1832"/>
+          <w:tab w:val="left" w:pos="2748"/>
+          <w:tab w:val="left" w:pos="3664"/>
+          <w:tab w:val="left" w:pos="4580"/>
+          <w:tab w:val="left" w:pos="5496"/>
+          <w:tab w:val="left" w:pos="6412"/>
+          <w:tab w:val="left" w:pos="7328"/>
+          <w:tab w:val="left" w:pos="8244"/>
+          <w:tab w:val="left" w:pos="9160"/>
+          <w:tab w:val="left" w:pos="10076"/>
+          <w:tab w:val="left" w:pos="10992"/>
+          <w:tab w:val="left" w:pos="11908"/>
+          <w:tab w:val="left" w:pos="12824"/>
+          <w:tab w:val="left" w:pos="13740"/>
+          <w:tab w:val="left" w:pos="14656"/>
+        </w:tabs>
+        <w:spacing w:after="0" w:line="240" w:lineRule="auto"/>
+        <w:rPr>
+          <w:rFonts w:ascii="Consolas" w:eastAsia="Times New Roman" w:hAnsi="Consolas" w:cs="Courier New"/>
+          <w:color w:val="24292E"/>
+          <w:sz w:val="20"/>
+          <w:szCs w:val="20"/>
+          <w:bdr w:val="none" w:sz="0" w:space="0" w:color="auto" w:frame="1"/>
+          <w:lang w:eastAsia="en-US"/>
+        </w:rPr>
+      </w:pPr>
+      <w:r>
+        <w:rPr>
+          <w:rFonts w:ascii="Consolas" w:eastAsia="Times New Roman" w:hAnsi="Consolas" w:cs="Courier New"/>
+          <w:color w:val="24292E"/>
+          <w:sz w:val="20"/>
+          <w:szCs w:val="20"/>
+          <w:bdr w:val="none" w:sz="0" w:space="0" w:color="auto" w:frame="1"/>
+          <w:lang w:eastAsia="en-US"/>
+        </w:rPr>
+        <w:t>Run the program</w:t>
+      </w:r>
+    </w:p>
+    <w:p>
+      <w:pPr>
+        <w:pStyle w:val="ListParagraph"/>
+        <w:numPr>
+          <w:ilvl w:val="0"/>
+          <w:numId w:val="2"/>
+        </w:numPr>
+        <w:shd w:val="clear" w:color="auto" w:fill="F6F8FA"/>
+        <w:tabs>
+          <w:tab w:val="left" w:pos="916"/>
+          <w:tab w:val="left" w:pos="1832"/>
+          <w:tab w:val="left" w:pos="2748"/>
+          <w:tab w:val="left" w:pos="3664"/>
+          <w:tab w:val="left" w:pos="4580"/>
+          <w:tab w:val="left" w:pos="5496"/>
+          <w:tab w:val="left" w:pos="6412"/>
+          <w:tab w:val="left" w:pos="7328"/>
+          <w:tab w:val="left" w:pos="8244"/>
+          <w:tab w:val="left" w:pos="9160"/>
+          <w:tab w:val="left" w:pos="10076"/>
+          <w:tab w:val="left" w:pos="10992"/>
+          <w:tab w:val="left" w:pos="11908"/>
+          <w:tab w:val="left" w:pos="12824"/>
+          <w:tab w:val="left" w:pos="13740"/>
+          <w:tab w:val="left" w:pos="14656"/>
+        </w:tabs>
+        <w:spacing w:after="0" w:line="240" w:lineRule="auto"/>
+        <w:rPr>
+          <w:rFonts w:ascii="Consolas" w:eastAsia="Times New Roman" w:hAnsi="Consolas" w:cs="Courier New"/>
+          <w:color w:val="24292E"/>
+          <w:sz w:val="20"/>
+          <w:szCs w:val="20"/>
+          <w:bdr w:val="none" w:sz="0" w:space="0" w:color="auto" w:frame="1"/>
+          <w:lang w:eastAsia="en-US"/>
+        </w:rPr>
+      </w:pPr>
+      <w:r>
+        <w:rPr>
+          <w:rFonts w:ascii="Consolas" w:eastAsia="Times New Roman" w:hAnsi="Consolas" w:cs="Courier New"/>
+          <w:color w:val="24292E"/>
+          <w:sz w:val="20"/>
+          <w:szCs w:val="20"/>
+          <w:bdr w:val="none" w:sz="0" w:space="0" w:color="auto" w:frame="1"/>
+          <w:lang w:eastAsia="en-US"/>
+        </w:rPr>
+        <w:t>Enter one of the six commands in upper case (N, S, L, I, H, D)</w:t>
+      </w:r>
+    </w:p>
+    <w:p>
+      <w:pPr>
+        <w:pStyle w:val="ListParagraph"/>
+        <w:numPr>
+          <w:ilvl w:val="0"/>
+          <w:numId w:val="2"/>
+        </w:numPr>
+        <w:shd w:val="clear" w:color="auto" w:fill="F6F8FA"/>
+        <w:tabs>
+          <w:tab w:val="left" w:pos="916"/>
+          <w:tab w:val="left" w:pos="1832"/>
+          <w:tab w:val="left" w:pos="2748"/>
+          <w:tab w:val="left" w:pos="3664"/>
+          <w:tab w:val="left" w:pos="4580"/>
+          <w:tab w:val="left" w:pos="5496"/>
+          <w:tab w:val="left" w:pos="6412"/>
+          <w:tab w:val="left" w:pos="7328"/>
+          <w:tab w:val="left" w:pos="8244"/>
+          <w:tab w:val="left" w:pos="9160"/>
+          <w:tab w:val="left" w:pos="10076"/>
+          <w:tab w:val="left" w:pos="10992"/>
+          <w:tab w:val="left" w:pos="11908"/>
+          <w:tab w:val="left" w:pos="12824"/>
+          <w:tab w:val="left" w:pos="13740"/>
+          <w:tab w:val="left" w:pos="14656"/>
+        </w:tabs>
+        <w:spacing w:after="0" w:line="240" w:lineRule="auto"/>
+        <w:rPr>
+          <w:rFonts w:ascii="Consolas" w:eastAsia="Times New Roman" w:hAnsi="Consolas" w:cs="Courier New"/>
+          <w:color w:val="24292E"/>
+          <w:sz w:val="20"/>
+          <w:szCs w:val="20"/>
+          <w:bdr w:val="none" w:sz="0" w:space="0" w:color="auto" w:frame="1"/>
+          <w:lang w:eastAsia="en-US"/>
+        </w:rPr>
+      </w:pPr>
+      <w:r>
+        <w:rPr>
+          <w:rFonts w:ascii="Consolas" w:eastAsia="Times New Roman" w:hAnsi="Consolas" w:cs="Courier New"/>
+          <w:color w:val="24292E"/>
+          <w:sz w:val="20"/>
+          <w:szCs w:val="20"/>
+          <w:bdr w:val="none" w:sz="0" w:space="0" w:color="auto" w:frame="1"/>
+          <w:lang w:eastAsia="en-US"/>
+        </w:rPr>
+        <w:t>Observe the result</w:t>
+      </w:r>
     </w:p>
     <w:p>
       <w:pPr>
@@ -1508,6 +1685,17 @@
         </w:rPr>
         <w:t>POSTCONDITIONS:</w:t>
       </w:r>
+      <w:r>
+        <w:rPr>
+          <w:rFonts w:ascii="Consolas" w:eastAsia="Times New Roman" w:hAnsi="Consolas" w:cs="Courier New"/>
+          <w:color w:val="24292E"/>
+          <w:sz w:val="20"/>
+          <w:szCs w:val="20"/>
+          <w:bdr w:val="none" w:sz="0" w:space="0" w:color="auto" w:frame="1"/>
+          <w:lang w:eastAsia="en-US"/>
+        </w:rPr>
+        <w:t xml:space="preserve"> Executes the command entered</w:t>
+      </w:r>
     </w:p>
     <w:p/>
     <w:p>
@@ -1660,6 +1848,17 @@
         </w:rPr>
         <w:t>PRECONDITIONS:</w:t>
       </w:r>
+      <w:r>
+        <w:rPr>
+          <w:rFonts w:ascii="Consolas" w:eastAsia="Times New Roman" w:hAnsi="Consolas" w:cs="Courier New"/>
+          <w:color w:val="24292E"/>
+          <w:sz w:val="20"/>
+          <w:szCs w:val="20"/>
+          <w:bdr w:val="none" w:sz="0" w:space="0" w:color="auto" w:frame="1"/>
+          <w:lang w:eastAsia="en-US"/>
+        </w:rPr>
+        <w:t xml:space="preserve"> Can run coffeemaker.jar</w:t>
+      </w:r>
     </w:p>
     <w:p>
       <w:pPr>
@@ -1706,6 +1905,174 @@
     </w:p>
     <w:p>
       <w:pPr>
+        <w:pStyle w:val="ListParagraph"/>
+        <w:numPr>
+          <w:ilvl w:val="0"/>
+          <w:numId w:val="3"/>
+        </w:numPr>
+        <w:shd w:val="clear" w:color="auto" w:fill="F6F8FA"/>
+        <w:tabs>
+          <w:tab w:val="left" w:pos="916"/>
+          <w:tab w:val="left" w:pos="1832"/>
+          <w:tab w:val="left" w:pos="2748"/>
+          <w:tab w:val="left" w:pos="3664"/>
+          <w:tab w:val="left" w:pos="4580"/>
+          <w:tab w:val="left" w:pos="5496"/>
+          <w:tab w:val="left" w:pos="6412"/>
+          <w:tab w:val="left" w:pos="7328"/>
+          <w:tab w:val="left" w:pos="8244"/>
+          <w:tab w:val="left" w:pos="9160"/>
+          <w:tab w:val="left" w:pos="10076"/>
+          <w:tab w:val="left" w:pos="10992"/>
+          <w:tab w:val="left" w:pos="11908"/>
+          <w:tab w:val="left" w:pos="12824"/>
+          <w:tab w:val="left" w:pos="13740"/>
+          <w:tab w:val="left" w:pos="14656"/>
+        </w:tabs>
+        <w:spacing w:after="0" w:line="240" w:lineRule="auto"/>
+        <w:rPr>
+          <w:rFonts w:ascii="Consolas" w:eastAsia="Times New Roman" w:hAnsi="Consolas" w:cs="Courier New"/>
+          <w:color w:val="24292E"/>
+          <w:sz w:val="20"/>
+          <w:szCs w:val="20"/>
+          <w:bdr w:val="none" w:sz="0" w:space="0" w:color="auto" w:frame="1"/>
+          <w:lang w:eastAsia="en-US"/>
+        </w:rPr>
+      </w:pPr>
+      <w:r>
+        <w:rPr>
+          <w:rFonts w:ascii="Consolas" w:eastAsia="Times New Roman" w:hAnsi="Consolas" w:cs="Courier New"/>
+          <w:color w:val="24292E"/>
+          <w:sz w:val="20"/>
+          <w:szCs w:val="20"/>
+          <w:bdr w:val="none" w:sz="0" w:space="0" w:color="auto" w:frame="1"/>
+          <w:lang w:eastAsia="en-US"/>
+        </w:rPr>
+        <w:t>Run the program</w:t>
+      </w:r>
+    </w:p>
+    <w:p>
+      <w:pPr>
+        <w:pStyle w:val="ListParagraph"/>
+        <w:numPr>
+          <w:ilvl w:val="0"/>
+          <w:numId w:val="3"/>
+        </w:numPr>
+        <w:shd w:val="clear" w:color="auto" w:fill="F6F8FA"/>
+        <w:tabs>
+          <w:tab w:val="left" w:pos="916"/>
+          <w:tab w:val="left" w:pos="1832"/>
+          <w:tab w:val="left" w:pos="2748"/>
+          <w:tab w:val="left" w:pos="3664"/>
+          <w:tab w:val="left" w:pos="4580"/>
+          <w:tab w:val="left" w:pos="5496"/>
+          <w:tab w:val="left" w:pos="6412"/>
+          <w:tab w:val="left" w:pos="7328"/>
+          <w:tab w:val="left" w:pos="8244"/>
+          <w:tab w:val="left" w:pos="9160"/>
+          <w:tab w:val="left" w:pos="10076"/>
+          <w:tab w:val="left" w:pos="10992"/>
+          <w:tab w:val="left" w:pos="11908"/>
+          <w:tab w:val="left" w:pos="12824"/>
+          <w:tab w:val="left" w:pos="13740"/>
+          <w:tab w:val="left" w:pos="14656"/>
+        </w:tabs>
+        <w:spacing w:after="0" w:line="240" w:lineRule="auto"/>
+        <w:rPr>
+          <w:rFonts w:ascii="Consolas" w:eastAsia="Times New Roman" w:hAnsi="Consolas" w:cs="Courier New"/>
+          <w:color w:val="24292E"/>
+          <w:sz w:val="20"/>
+          <w:szCs w:val="20"/>
+          <w:bdr w:val="none" w:sz="0" w:space="0" w:color="auto" w:frame="1"/>
+          <w:lang w:eastAsia="en-US"/>
+        </w:rPr>
+      </w:pPr>
+      <w:r>
+        <w:rPr>
+          <w:rFonts w:ascii="Consolas" w:eastAsia="Times New Roman" w:hAnsi="Consolas" w:cs="Courier New"/>
+          <w:color w:val="24292E"/>
+          <w:sz w:val="20"/>
+          <w:szCs w:val="20"/>
+          <w:bdr w:val="none" w:sz="0" w:space="0" w:color="auto" w:frame="1"/>
+          <w:lang w:eastAsia="en-US"/>
+        </w:rPr>
+        <w:t xml:space="preserve">Enter one of the six commands in lower case (n, s, l, </w:t>
+      </w:r>
+      <w:proofErr w:type="spellStart"/>
+      <w:r>
+        <w:rPr>
+          <w:rFonts w:ascii="Consolas" w:eastAsia="Times New Roman" w:hAnsi="Consolas" w:cs="Courier New"/>
+          <w:color w:val="24292E"/>
+          <w:sz w:val="20"/>
+          <w:szCs w:val="20"/>
+          <w:bdr w:val="none" w:sz="0" w:space="0" w:color="auto" w:frame="1"/>
+          <w:lang w:eastAsia="en-US"/>
+        </w:rPr>
+        <w:t>i</w:t>
+      </w:r>
+      <w:proofErr w:type="spellEnd"/>
+      <w:r>
+        <w:rPr>
+          <w:rFonts w:ascii="Consolas" w:eastAsia="Times New Roman" w:hAnsi="Consolas" w:cs="Courier New"/>
+          <w:color w:val="24292E"/>
+          <w:sz w:val="20"/>
+          <w:szCs w:val="20"/>
+          <w:bdr w:val="none" w:sz="0" w:space="0" w:color="auto" w:frame="1"/>
+          <w:lang w:eastAsia="en-US"/>
+        </w:rPr>
+        <w:t>, h, d)</w:t>
+      </w:r>
+    </w:p>
+    <w:p>
+      <w:pPr>
+        <w:pStyle w:val="ListParagraph"/>
+        <w:numPr>
+          <w:ilvl w:val="0"/>
+          <w:numId w:val="3"/>
+        </w:numPr>
+        <w:shd w:val="clear" w:color="auto" w:fill="F6F8FA"/>
+        <w:tabs>
+          <w:tab w:val="left" w:pos="916"/>
+          <w:tab w:val="left" w:pos="1832"/>
+          <w:tab w:val="left" w:pos="2748"/>
+          <w:tab w:val="left" w:pos="3664"/>
+          <w:tab w:val="left" w:pos="4580"/>
+          <w:tab w:val="left" w:pos="5496"/>
+          <w:tab w:val="left" w:pos="6412"/>
+          <w:tab w:val="left" w:pos="7328"/>
+          <w:tab w:val="left" w:pos="8244"/>
+          <w:tab w:val="left" w:pos="9160"/>
+          <w:tab w:val="left" w:pos="10076"/>
+          <w:tab w:val="left" w:pos="10992"/>
+          <w:tab w:val="left" w:pos="11908"/>
+          <w:tab w:val="left" w:pos="12824"/>
+          <w:tab w:val="left" w:pos="13740"/>
+          <w:tab w:val="left" w:pos="14656"/>
+        </w:tabs>
+        <w:spacing w:after="0" w:line="240" w:lineRule="auto"/>
+        <w:rPr>
+          <w:rFonts w:ascii="Consolas" w:eastAsia="Times New Roman" w:hAnsi="Consolas" w:cs="Courier New"/>
+          <w:color w:val="24292E"/>
+          <w:sz w:val="20"/>
+          <w:szCs w:val="20"/>
+          <w:bdr w:val="none" w:sz="0" w:space="0" w:color="auto" w:frame="1"/>
+          <w:lang w:eastAsia="en-US"/>
+        </w:rPr>
+      </w:pPr>
+      <w:r>
+        <w:rPr>
+          <w:rFonts w:ascii="Consolas" w:eastAsia="Times New Roman" w:hAnsi="Consolas" w:cs="Courier New"/>
+          <w:color w:val="24292E"/>
+          <w:sz w:val="20"/>
+          <w:szCs w:val="20"/>
+          <w:bdr w:val="none" w:sz="0" w:space="0" w:color="auto" w:frame="1"/>
+          <w:lang w:eastAsia="en-US"/>
+        </w:rPr>
+        <w:t>Observe the result</w:t>
+      </w:r>
+    </w:p>
+    <w:p>
+      <w:pPr>
         <w:shd w:val="clear" w:color="auto" w:fill="F6F8FA"/>
         <w:tabs>
           <w:tab w:val="left" w:pos="916"/>
@@ -1745,242 +2112,16 @@
         </w:rPr>
         <w:t>POSTCONDITIONS:</w:t>
       </w:r>
-    </w:p>
-    <w:p/>
-    <w:p>
-      <w:pPr>
-        <w:shd w:val="clear" w:color="auto" w:fill="F6F8FA"/>
-        <w:tabs>
-          <w:tab w:val="left" w:pos="916"/>
-          <w:tab w:val="left" w:pos="1832"/>
-          <w:tab w:val="left" w:pos="2748"/>
-          <w:tab w:val="left" w:pos="3664"/>
-          <w:tab w:val="left" w:pos="4580"/>
-          <w:tab w:val="left" w:pos="5496"/>
-          <w:tab w:val="left" w:pos="6412"/>
-          <w:tab w:val="left" w:pos="7328"/>
-          <w:tab w:val="left" w:pos="8244"/>
-          <w:tab w:val="left" w:pos="9160"/>
-          <w:tab w:val="left" w:pos="10076"/>
-          <w:tab w:val="left" w:pos="10992"/>
-          <w:tab w:val="left" w:pos="11908"/>
-          <w:tab w:val="left" w:pos="12824"/>
-          <w:tab w:val="left" w:pos="13740"/>
-          <w:tab w:val="left" w:pos="14656"/>
-        </w:tabs>
-        <w:spacing w:after="0" w:line="240" w:lineRule="auto"/>
-        <w:rPr>
-          <w:rFonts w:ascii="Consolas" w:eastAsia="Times New Roman" w:hAnsi="Consolas" w:cs="Courier New"/>
-          <w:color w:val="24292E"/>
-          <w:sz w:val="20"/>
-          <w:szCs w:val="20"/>
-          <w:bdr w:val="none" w:sz="0" w:space="0" w:color="auto" w:frame="1"/>
-          <w:lang w:eastAsia="en-US"/>
-        </w:rPr>
-      </w:pPr>
-      <w:r>
-        <w:rPr>
-          <w:rFonts w:ascii="Consolas" w:eastAsia="Times New Roman" w:hAnsi="Consolas" w:cs="Courier New"/>
-          <w:color w:val="24292E"/>
-          <w:sz w:val="20"/>
-          <w:szCs w:val="20"/>
-          <w:bdr w:val="none" w:sz="0" w:space="0" w:color="auto" w:frame="1"/>
-          <w:lang w:eastAsia="en-US"/>
-        </w:rPr>
-        <w:t>IDENTIFIER:</w:t>
-      </w:r>
-      <w:r>
-        <w:rPr>
-          <w:rFonts w:ascii="Consolas" w:eastAsia="Times New Roman" w:hAnsi="Consolas" w:cs="Courier New"/>
-          <w:color w:val="24292E"/>
-          <w:sz w:val="20"/>
-          <w:szCs w:val="20"/>
-          <w:bdr w:val="none" w:sz="0" w:space="0" w:color="auto" w:frame="1"/>
-          <w:lang w:eastAsia="en-US"/>
-        </w:rPr>
-        <w:t xml:space="preserve"> NORTH-BOUND-TEST</w:t>
-      </w:r>
-    </w:p>
-    <w:p>
-      <w:pPr>
-        <w:shd w:val="clear" w:color="auto" w:fill="F6F8FA"/>
-        <w:tabs>
-          <w:tab w:val="left" w:pos="916"/>
-          <w:tab w:val="left" w:pos="1832"/>
-          <w:tab w:val="left" w:pos="2748"/>
-          <w:tab w:val="left" w:pos="3664"/>
-          <w:tab w:val="left" w:pos="4580"/>
-          <w:tab w:val="left" w:pos="5496"/>
-          <w:tab w:val="left" w:pos="6412"/>
-          <w:tab w:val="left" w:pos="7328"/>
-          <w:tab w:val="left" w:pos="8244"/>
-          <w:tab w:val="left" w:pos="9160"/>
-          <w:tab w:val="left" w:pos="10076"/>
-          <w:tab w:val="left" w:pos="10992"/>
-          <w:tab w:val="left" w:pos="11908"/>
-          <w:tab w:val="left" w:pos="12824"/>
-          <w:tab w:val="left" w:pos="13740"/>
-          <w:tab w:val="left" w:pos="14656"/>
-        </w:tabs>
-        <w:spacing w:after="0" w:line="240" w:lineRule="auto"/>
-        <w:rPr>
-          <w:rFonts w:ascii="Consolas" w:eastAsia="Times New Roman" w:hAnsi="Consolas" w:cs="Courier New"/>
-          <w:color w:val="24292E"/>
-          <w:sz w:val="20"/>
-          <w:szCs w:val="20"/>
-          <w:bdr w:val="none" w:sz="0" w:space="0" w:color="auto" w:frame="1"/>
-          <w:lang w:eastAsia="en-US"/>
-        </w:rPr>
-      </w:pPr>
-      <w:r>
-        <w:rPr>
-          <w:rFonts w:ascii="Consolas" w:eastAsia="Times New Roman" w:hAnsi="Consolas" w:cs="Courier New"/>
-          <w:color w:val="24292E"/>
-          <w:sz w:val="20"/>
-          <w:szCs w:val="20"/>
-          <w:bdr w:val="none" w:sz="0" w:space="0" w:color="auto" w:frame="1"/>
-          <w:lang w:eastAsia="en-US"/>
-        </w:rPr>
-        <w:t xml:space="preserve">TEST CASE: </w:t>
-      </w:r>
-      <w:r>
-        <w:rPr>
-          <w:rFonts w:ascii="Consolas" w:eastAsia="Times New Roman" w:hAnsi="Consolas" w:cs="Courier New"/>
-          <w:color w:val="24292E"/>
-          <w:sz w:val="20"/>
-          <w:szCs w:val="20"/>
-          <w:bdr w:val="none" w:sz="0" w:space="0" w:color="auto" w:frame="1"/>
-          <w:lang w:eastAsia="en-US"/>
-        </w:rPr>
-        <w:t>Ensure that the user cannot go through a north door that does not exist</w:t>
-      </w:r>
-    </w:p>
-    <w:p>
-      <w:pPr>
-        <w:shd w:val="clear" w:color="auto" w:fill="F6F8FA"/>
-        <w:tabs>
-          <w:tab w:val="left" w:pos="916"/>
-          <w:tab w:val="left" w:pos="1832"/>
-          <w:tab w:val="left" w:pos="2748"/>
-          <w:tab w:val="left" w:pos="3664"/>
-          <w:tab w:val="left" w:pos="4580"/>
-          <w:tab w:val="left" w:pos="5496"/>
-          <w:tab w:val="left" w:pos="6412"/>
-          <w:tab w:val="left" w:pos="7328"/>
-          <w:tab w:val="left" w:pos="8244"/>
-          <w:tab w:val="left" w:pos="9160"/>
-          <w:tab w:val="left" w:pos="10076"/>
-          <w:tab w:val="left" w:pos="10992"/>
-          <w:tab w:val="left" w:pos="11908"/>
-          <w:tab w:val="left" w:pos="12824"/>
-          <w:tab w:val="left" w:pos="13740"/>
-          <w:tab w:val="left" w:pos="14656"/>
-        </w:tabs>
-        <w:spacing w:after="0" w:line="240" w:lineRule="auto"/>
-        <w:rPr>
-          <w:rFonts w:ascii="Consolas" w:eastAsia="Times New Roman" w:hAnsi="Consolas" w:cs="Courier New"/>
-          <w:color w:val="24292E"/>
-          <w:sz w:val="20"/>
-          <w:szCs w:val="20"/>
-          <w:bdr w:val="none" w:sz="0" w:space="0" w:color="auto" w:frame="1"/>
-          <w:lang w:eastAsia="en-US"/>
-        </w:rPr>
-      </w:pPr>
-      <w:r>
-        <w:rPr>
-          <w:rFonts w:ascii="Consolas" w:eastAsia="Times New Roman" w:hAnsi="Consolas" w:cs="Courier New"/>
-          <w:color w:val="24292E"/>
-          <w:sz w:val="20"/>
-          <w:szCs w:val="20"/>
-          <w:bdr w:val="none" w:sz="0" w:space="0" w:color="auto" w:frame="1"/>
-          <w:lang w:eastAsia="en-US"/>
-        </w:rPr>
-        <w:t>PRECONDITIONS:</w:t>
-      </w:r>
-    </w:p>
-    <w:p>
-      <w:pPr>
-        <w:shd w:val="clear" w:color="auto" w:fill="F6F8FA"/>
-        <w:tabs>
-          <w:tab w:val="left" w:pos="916"/>
-          <w:tab w:val="left" w:pos="1832"/>
-          <w:tab w:val="left" w:pos="2748"/>
-          <w:tab w:val="left" w:pos="3664"/>
-          <w:tab w:val="left" w:pos="4580"/>
-          <w:tab w:val="left" w:pos="5496"/>
-          <w:tab w:val="left" w:pos="6412"/>
-          <w:tab w:val="left" w:pos="7328"/>
-          <w:tab w:val="left" w:pos="8244"/>
-          <w:tab w:val="left" w:pos="9160"/>
-          <w:tab w:val="left" w:pos="10076"/>
-          <w:tab w:val="left" w:pos="10992"/>
-          <w:tab w:val="left" w:pos="11908"/>
-          <w:tab w:val="left" w:pos="12824"/>
-          <w:tab w:val="left" w:pos="13740"/>
-          <w:tab w:val="left" w:pos="14656"/>
-        </w:tabs>
-        <w:spacing w:after="0" w:line="240" w:lineRule="auto"/>
-        <w:rPr>
-          <w:rFonts w:ascii="Consolas" w:eastAsia="Times New Roman" w:hAnsi="Consolas" w:cs="Courier New"/>
-          <w:color w:val="24292E"/>
-          <w:sz w:val="20"/>
-          <w:szCs w:val="20"/>
-          <w:bdr w:val="none" w:sz="0" w:space="0" w:color="auto" w:frame="1"/>
-          <w:lang w:eastAsia="en-US"/>
-        </w:rPr>
-      </w:pPr>
-      <w:r>
-        <w:rPr>
-          <w:rFonts w:ascii="Consolas" w:eastAsia="Times New Roman" w:hAnsi="Consolas" w:cs="Courier New"/>
-          <w:color w:val="24292E"/>
-          <w:sz w:val="20"/>
-          <w:szCs w:val="20"/>
-          <w:bdr w:val="none" w:sz="0" w:space="0" w:color="auto" w:frame="1"/>
-          <w:lang w:eastAsia="en-US"/>
-        </w:rPr>
-        <w:t>EXECUTION STEPS:</w:t>
-      </w:r>
-    </w:p>
-    <w:p>
-      <w:pPr>
-        <w:shd w:val="clear" w:color="auto" w:fill="F6F8FA"/>
-        <w:tabs>
-          <w:tab w:val="left" w:pos="916"/>
-          <w:tab w:val="left" w:pos="1832"/>
-          <w:tab w:val="left" w:pos="2748"/>
-          <w:tab w:val="left" w:pos="3664"/>
-          <w:tab w:val="left" w:pos="4580"/>
-          <w:tab w:val="left" w:pos="5496"/>
-          <w:tab w:val="left" w:pos="6412"/>
-          <w:tab w:val="left" w:pos="7328"/>
-          <w:tab w:val="left" w:pos="8244"/>
-          <w:tab w:val="left" w:pos="9160"/>
-          <w:tab w:val="left" w:pos="10076"/>
-          <w:tab w:val="left" w:pos="10992"/>
-          <w:tab w:val="left" w:pos="11908"/>
-          <w:tab w:val="left" w:pos="12824"/>
-          <w:tab w:val="left" w:pos="13740"/>
-          <w:tab w:val="left" w:pos="14656"/>
-        </w:tabs>
-        <w:spacing w:after="0" w:line="240" w:lineRule="auto"/>
-        <w:rPr>
-          <w:rFonts w:ascii="Consolas" w:eastAsia="Times New Roman" w:hAnsi="Consolas" w:cs="Courier New"/>
-          <w:color w:val="24292E"/>
-          <w:sz w:val="20"/>
-          <w:szCs w:val="20"/>
-          <w:lang w:eastAsia="en-US"/>
-        </w:rPr>
-      </w:pPr>
-      <w:r>
-        <w:rPr>
-          <w:rFonts w:ascii="Consolas" w:eastAsia="Times New Roman" w:hAnsi="Consolas" w:cs="Courier New"/>
-          <w:color w:val="24292E"/>
-          <w:sz w:val="20"/>
-          <w:szCs w:val="20"/>
-          <w:bdr w:val="none" w:sz="0" w:space="0" w:color="auto" w:frame="1"/>
-          <w:lang w:eastAsia="en-US"/>
-        </w:rPr>
-        <w:t>POSTCONDITIONS:</w:t>
+      <w:r>
+        <w:rPr>
+          <w:rFonts w:ascii="Consolas" w:eastAsia="Times New Roman" w:hAnsi="Consolas" w:cs="Courier New"/>
+          <w:color w:val="24292E"/>
+          <w:sz w:val="20"/>
+          <w:szCs w:val="20"/>
+          <w:bdr w:val="none" w:sz="0" w:space="0" w:color="auto" w:frame="1"/>
+          <w:lang w:eastAsia="en-US"/>
+        </w:rPr>
+        <w:t xml:space="preserve"> Executes the command entered</w:t>
       </w:r>
     </w:p>
     <w:p/>
@@ -2036,6 +2177,361 @@
           <w:bdr w:val="none" w:sz="0" w:space="0" w:color="auto" w:frame="1"/>
           <w:lang w:eastAsia="en-US"/>
         </w:rPr>
+        <w:t xml:space="preserve"> NORTH-BOUND-TEST</w:t>
+      </w:r>
+    </w:p>
+    <w:p>
+      <w:pPr>
+        <w:shd w:val="clear" w:color="auto" w:fill="F6F8FA"/>
+        <w:tabs>
+          <w:tab w:val="left" w:pos="916"/>
+          <w:tab w:val="left" w:pos="1832"/>
+          <w:tab w:val="left" w:pos="2748"/>
+          <w:tab w:val="left" w:pos="3664"/>
+          <w:tab w:val="left" w:pos="4580"/>
+          <w:tab w:val="left" w:pos="5496"/>
+          <w:tab w:val="left" w:pos="6412"/>
+          <w:tab w:val="left" w:pos="7328"/>
+          <w:tab w:val="left" w:pos="8244"/>
+          <w:tab w:val="left" w:pos="9160"/>
+          <w:tab w:val="left" w:pos="10076"/>
+          <w:tab w:val="left" w:pos="10992"/>
+          <w:tab w:val="left" w:pos="11908"/>
+          <w:tab w:val="left" w:pos="12824"/>
+          <w:tab w:val="left" w:pos="13740"/>
+          <w:tab w:val="left" w:pos="14656"/>
+        </w:tabs>
+        <w:spacing w:after="0" w:line="240" w:lineRule="auto"/>
+        <w:rPr>
+          <w:rFonts w:ascii="Consolas" w:eastAsia="Times New Roman" w:hAnsi="Consolas" w:cs="Courier New"/>
+          <w:color w:val="24292E"/>
+          <w:sz w:val="20"/>
+          <w:szCs w:val="20"/>
+          <w:bdr w:val="none" w:sz="0" w:space="0" w:color="auto" w:frame="1"/>
+          <w:lang w:eastAsia="en-US"/>
+        </w:rPr>
+      </w:pPr>
+      <w:r>
+        <w:rPr>
+          <w:rFonts w:ascii="Consolas" w:eastAsia="Times New Roman" w:hAnsi="Consolas" w:cs="Courier New"/>
+          <w:color w:val="24292E"/>
+          <w:sz w:val="20"/>
+          <w:szCs w:val="20"/>
+          <w:bdr w:val="none" w:sz="0" w:space="0" w:color="auto" w:frame="1"/>
+          <w:lang w:eastAsia="en-US"/>
+        </w:rPr>
+        <w:t xml:space="preserve">TEST CASE: </w:t>
+      </w:r>
+      <w:r>
+        <w:rPr>
+          <w:rFonts w:ascii="Consolas" w:eastAsia="Times New Roman" w:hAnsi="Consolas" w:cs="Courier New"/>
+          <w:color w:val="24292E"/>
+          <w:sz w:val="20"/>
+          <w:szCs w:val="20"/>
+          <w:bdr w:val="none" w:sz="0" w:space="0" w:color="auto" w:frame="1"/>
+          <w:lang w:eastAsia="en-US"/>
+        </w:rPr>
+        <w:t>Ensure that the user cannot go through a north door that does not exist</w:t>
+      </w:r>
+    </w:p>
+    <w:p>
+      <w:pPr>
+        <w:shd w:val="clear" w:color="auto" w:fill="F6F8FA"/>
+        <w:tabs>
+          <w:tab w:val="left" w:pos="916"/>
+          <w:tab w:val="left" w:pos="1832"/>
+          <w:tab w:val="left" w:pos="2748"/>
+          <w:tab w:val="left" w:pos="3664"/>
+          <w:tab w:val="left" w:pos="4580"/>
+          <w:tab w:val="left" w:pos="5496"/>
+          <w:tab w:val="left" w:pos="6412"/>
+          <w:tab w:val="left" w:pos="7328"/>
+          <w:tab w:val="left" w:pos="8244"/>
+          <w:tab w:val="left" w:pos="9160"/>
+          <w:tab w:val="left" w:pos="10076"/>
+          <w:tab w:val="left" w:pos="10992"/>
+          <w:tab w:val="left" w:pos="11908"/>
+          <w:tab w:val="left" w:pos="12824"/>
+          <w:tab w:val="left" w:pos="13740"/>
+          <w:tab w:val="left" w:pos="14656"/>
+        </w:tabs>
+        <w:spacing w:after="0" w:line="240" w:lineRule="auto"/>
+        <w:rPr>
+          <w:rFonts w:ascii="Consolas" w:eastAsia="Times New Roman" w:hAnsi="Consolas" w:cs="Courier New"/>
+          <w:color w:val="24292E"/>
+          <w:sz w:val="20"/>
+          <w:szCs w:val="20"/>
+          <w:bdr w:val="none" w:sz="0" w:space="0" w:color="auto" w:frame="1"/>
+          <w:lang w:eastAsia="en-US"/>
+        </w:rPr>
+      </w:pPr>
+      <w:r>
+        <w:rPr>
+          <w:rFonts w:ascii="Consolas" w:eastAsia="Times New Roman" w:hAnsi="Consolas" w:cs="Courier New"/>
+          <w:color w:val="24292E"/>
+          <w:sz w:val="20"/>
+          <w:szCs w:val="20"/>
+          <w:bdr w:val="none" w:sz="0" w:space="0" w:color="auto" w:frame="1"/>
+          <w:lang w:eastAsia="en-US"/>
+        </w:rPr>
+        <w:t>PRECONDITIONS:</w:t>
+      </w:r>
+      <w:r>
+        <w:rPr>
+          <w:rFonts w:ascii="Consolas" w:eastAsia="Times New Roman" w:hAnsi="Consolas" w:cs="Courier New"/>
+          <w:color w:val="24292E"/>
+          <w:sz w:val="20"/>
+          <w:szCs w:val="20"/>
+          <w:bdr w:val="none" w:sz="0" w:space="0" w:color="auto" w:frame="1"/>
+          <w:lang w:eastAsia="en-US"/>
+        </w:rPr>
+        <w:t xml:space="preserve"> Can run coffeemaker.jar, Navigate North until there is no more door leading that leads to the North</w:t>
+      </w:r>
+    </w:p>
+    <w:p>
+      <w:pPr>
+        <w:shd w:val="clear" w:color="auto" w:fill="F6F8FA"/>
+        <w:tabs>
+          <w:tab w:val="left" w:pos="916"/>
+          <w:tab w:val="left" w:pos="1832"/>
+          <w:tab w:val="left" w:pos="2748"/>
+          <w:tab w:val="left" w:pos="3664"/>
+          <w:tab w:val="left" w:pos="4580"/>
+          <w:tab w:val="left" w:pos="5496"/>
+          <w:tab w:val="left" w:pos="6412"/>
+          <w:tab w:val="left" w:pos="7328"/>
+          <w:tab w:val="left" w:pos="8244"/>
+          <w:tab w:val="left" w:pos="9160"/>
+          <w:tab w:val="left" w:pos="10076"/>
+          <w:tab w:val="left" w:pos="10992"/>
+          <w:tab w:val="left" w:pos="11908"/>
+          <w:tab w:val="left" w:pos="12824"/>
+          <w:tab w:val="left" w:pos="13740"/>
+          <w:tab w:val="left" w:pos="14656"/>
+        </w:tabs>
+        <w:spacing w:after="0" w:line="240" w:lineRule="auto"/>
+        <w:rPr>
+          <w:rFonts w:ascii="Consolas" w:eastAsia="Times New Roman" w:hAnsi="Consolas" w:cs="Courier New"/>
+          <w:color w:val="24292E"/>
+          <w:sz w:val="20"/>
+          <w:szCs w:val="20"/>
+          <w:bdr w:val="none" w:sz="0" w:space="0" w:color="auto" w:frame="1"/>
+          <w:lang w:eastAsia="en-US"/>
+        </w:rPr>
+      </w:pPr>
+      <w:r>
+        <w:rPr>
+          <w:rFonts w:ascii="Consolas" w:eastAsia="Times New Roman" w:hAnsi="Consolas" w:cs="Courier New"/>
+          <w:color w:val="24292E"/>
+          <w:sz w:val="20"/>
+          <w:szCs w:val="20"/>
+          <w:bdr w:val="none" w:sz="0" w:space="0" w:color="auto" w:frame="1"/>
+          <w:lang w:eastAsia="en-US"/>
+        </w:rPr>
+        <w:t>EXECUTION STEPS:</w:t>
+      </w:r>
+    </w:p>
+    <w:p>
+      <w:pPr>
+        <w:pStyle w:val="ListParagraph"/>
+        <w:numPr>
+          <w:ilvl w:val="0"/>
+          <w:numId w:val="4"/>
+        </w:numPr>
+        <w:shd w:val="clear" w:color="auto" w:fill="F6F8FA"/>
+        <w:tabs>
+          <w:tab w:val="left" w:pos="916"/>
+          <w:tab w:val="left" w:pos="1832"/>
+          <w:tab w:val="left" w:pos="2748"/>
+          <w:tab w:val="left" w:pos="3664"/>
+          <w:tab w:val="left" w:pos="4580"/>
+          <w:tab w:val="left" w:pos="5496"/>
+          <w:tab w:val="left" w:pos="6412"/>
+          <w:tab w:val="left" w:pos="7328"/>
+          <w:tab w:val="left" w:pos="8244"/>
+          <w:tab w:val="left" w:pos="9160"/>
+          <w:tab w:val="left" w:pos="10076"/>
+          <w:tab w:val="left" w:pos="10992"/>
+          <w:tab w:val="left" w:pos="11908"/>
+          <w:tab w:val="left" w:pos="12824"/>
+          <w:tab w:val="left" w:pos="13740"/>
+          <w:tab w:val="left" w:pos="14656"/>
+        </w:tabs>
+        <w:spacing w:after="0" w:line="240" w:lineRule="auto"/>
+        <w:rPr>
+          <w:rFonts w:ascii="Consolas" w:eastAsia="Times New Roman" w:hAnsi="Consolas" w:cs="Courier New"/>
+          <w:color w:val="24292E"/>
+          <w:sz w:val="20"/>
+          <w:szCs w:val="20"/>
+          <w:bdr w:val="none" w:sz="0" w:space="0" w:color="auto" w:frame="1"/>
+          <w:lang w:eastAsia="en-US"/>
+        </w:rPr>
+      </w:pPr>
+      <w:r>
+        <w:rPr>
+          <w:rFonts w:ascii="Consolas" w:eastAsia="Times New Roman" w:hAnsi="Consolas" w:cs="Courier New"/>
+          <w:color w:val="24292E"/>
+          <w:sz w:val="20"/>
+          <w:szCs w:val="20"/>
+          <w:bdr w:val="none" w:sz="0" w:space="0" w:color="auto" w:frame="1"/>
+          <w:lang w:eastAsia="en-US"/>
+        </w:rPr>
+        <w:t>Enter “N”</w:t>
+      </w:r>
+    </w:p>
+    <w:p>
+      <w:pPr>
+        <w:pStyle w:val="ListParagraph"/>
+        <w:numPr>
+          <w:ilvl w:val="0"/>
+          <w:numId w:val="4"/>
+        </w:numPr>
+        <w:shd w:val="clear" w:color="auto" w:fill="F6F8FA"/>
+        <w:tabs>
+          <w:tab w:val="left" w:pos="916"/>
+          <w:tab w:val="left" w:pos="1832"/>
+          <w:tab w:val="left" w:pos="2748"/>
+          <w:tab w:val="left" w:pos="3664"/>
+          <w:tab w:val="left" w:pos="4580"/>
+          <w:tab w:val="left" w:pos="5496"/>
+          <w:tab w:val="left" w:pos="6412"/>
+          <w:tab w:val="left" w:pos="7328"/>
+          <w:tab w:val="left" w:pos="8244"/>
+          <w:tab w:val="left" w:pos="9160"/>
+          <w:tab w:val="left" w:pos="10076"/>
+          <w:tab w:val="left" w:pos="10992"/>
+          <w:tab w:val="left" w:pos="11908"/>
+          <w:tab w:val="left" w:pos="12824"/>
+          <w:tab w:val="left" w:pos="13740"/>
+          <w:tab w:val="left" w:pos="14656"/>
+        </w:tabs>
+        <w:spacing w:after="0" w:line="240" w:lineRule="auto"/>
+        <w:rPr>
+          <w:rFonts w:ascii="Consolas" w:eastAsia="Times New Roman" w:hAnsi="Consolas" w:cs="Courier New"/>
+          <w:color w:val="24292E"/>
+          <w:sz w:val="20"/>
+          <w:szCs w:val="20"/>
+          <w:bdr w:val="none" w:sz="0" w:space="0" w:color="auto" w:frame="1"/>
+          <w:lang w:eastAsia="en-US"/>
+        </w:rPr>
+      </w:pPr>
+      <w:r>
+        <w:rPr>
+          <w:rFonts w:ascii="Consolas" w:eastAsia="Times New Roman" w:hAnsi="Consolas" w:cs="Courier New"/>
+          <w:color w:val="24292E"/>
+          <w:sz w:val="20"/>
+          <w:szCs w:val="20"/>
+          <w:bdr w:val="none" w:sz="0" w:space="0" w:color="auto" w:frame="1"/>
+          <w:lang w:eastAsia="en-US"/>
+        </w:rPr>
+        <w:t>Observe Results</w:t>
+      </w:r>
+    </w:p>
+    <w:p>
+      <w:pPr>
+        <w:shd w:val="clear" w:color="auto" w:fill="F6F8FA"/>
+        <w:tabs>
+          <w:tab w:val="left" w:pos="916"/>
+          <w:tab w:val="left" w:pos="1832"/>
+          <w:tab w:val="left" w:pos="2748"/>
+          <w:tab w:val="left" w:pos="3664"/>
+          <w:tab w:val="left" w:pos="4580"/>
+          <w:tab w:val="left" w:pos="5496"/>
+          <w:tab w:val="left" w:pos="6412"/>
+          <w:tab w:val="left" w:pos="7328"/>
+          <w:tab w:val="left" w:pos="8244"/>
+          <w:tab w:val="left" w:pos="9160"/>
+          <w:tab w:val="left" w:pos="10076"/>
+          <w:tab w:val="left" w:pos="10992"/>
+          <w:tab w:val="left" w:pos="11908"/>
+          <w:tab w:val="left" w:pos="12824"/>
+          <w:tab w:val="left" w:pos="13740"/>
+          <w:tab w:val="left" w:pos="14656"/>
+        </w:tabs>
+        <w:spacing w:after="0" w:line="240" w:lineRule="auto"/>
+        <w:rPr>
+          <w:rFonts w:ascii="Consolas" w:eastAsia="Times New Roman" w:hAnsi="Consolas" w:cs="Courier New"/>
+          <w:color w:val="24292E"/>
+          <w:sz w:val="20"/>
+          <w:szCs w:val="20"/>
+          <w:lang w:eastAsia="en-US"/>
+        </w:rPr>
+      </w:pPr>
+      <w:r>
+        <w:rPr>
+          <w:rFonts w:ascii="Consolas" w:eastAsia="Times New Roman" w:hAnsi="Consolas" w:cs="Courier New"/>
+          <w:color w:val="24292E"/>
+          <w:sz w:val="20"/>
+          <w:szCs w:val="20"/>
+          <w:bdr w:val="none" w:sz="0" w:space="0" w:color="auto" w:frame="1"/>
+          <w:lang w:eastAsia="en-US"/>
+        </w:rPr>
+        <w:t>POSTCONDITIONS:</w:t>
+      </w:r>
+      <w:r>
+        <w:rPr>
+          <w:rFonts w:ascii="Consolas" w:eastAsia="Times New Roman" w:hAnsi="Consolas" w:cs="Courier New"/>
+          <w:color w:val="24292E"/>
+          <w:sz w:val="20"/>
+          <w:szCs w:val="20"/>
+          <w:bdr w:val="none" w:sz="0" w:space="0" w:color="auto" w:frame="1"/>
+          <w:lang w:eastAsia="en-US"/>
+        </w:rPr>
+        <w:t xml:space="preserve"> The move was not allowed and “A door in that direction does not exist” is displayed</w:t>
+      </w:r>
+    </w:p>
+    <w:p/>
+    <w:p>
+      <w:pPr>
+        <w:shd w:val="clear" w:color="auto" w:fill="F6F8FA"/>
+        <w:tabs>
+          <w:tab w:val="left" w:pos="916"/>
+          <w:tab w:val="left" w:pos="1832"/>
+          <w:tab w:val="left" w:pos="2748"/>
+          <w:tab w:val="left" w:pos="3664"/>
+          <w:tab w:val="left" w:pos="4580"/>
+          <w:tab w:val="left" w:pos="5496"/>
+          <w:tab w:val="left" w:pos="6412"/>
+          <w:tab w:val="left" w:pos="7328"/>
+          <w:tab w:val="left" w:pos="8244"/>
+          <w:tab w:val="left" w:pos="9160"/>
+          <w:tab w:val="left" w:pos="10076"/>
+          <w:tab w:val="left" w:pos="10992"/>
+          <w:tab w:val="left" w:pos="11908"/>
+          <w:tab w:val="left" w:pos="12824"/>
+          <w:tab w:val="left" w:pos="13740"/>
+          <w:tab w:val="left" w:pos="14656"/>
+        </w:tabs>
+        <w:spacing w:after="0" w:line="240" w:lineRule="auto"/>
+        <w:rPr>
+          <w:rFonts w:ascii="Consolas" w:eastAsia="Times New Roman" w:hAnsi="Consolas" w:cs="Courier New"/>
+          <w:color w:val="24292E"/>
+          <w:sz w:val="20"/>
+          <w:szCs w:val="20"/>
+          <w:bdr w:val="none" w:sz="0" w:space="0" w:color="auto" w:frame="1"/>
+          <w:lang w:eastAsia="en-US"/>
+        </w:rPr>
+      </w:pPr>
+      <w:r>
+        <w:rPr>
+          <w:rFonts w:ascii="Consolas" w:eastAsia="Times New Roman" w:hAnsi="Consolas" w:cs="Courier New"/>
+          <w:color w:val="24292E"/>
+          <w:sz w:val="20"/>
+          <w:szCs w:val="20"/>
+          <w:bdr w:val="none" w:sz="0" w:space="0" w:color="auto" w:frame="1"/>
+          <w:lang w:eastAsia="en-US"/>
+        </w:rPr>
+        <w:t>IDENTIFIER:</w:t>
+      </w:r>
+      <w:r>
+        <w:rPr>
+          <w:rFonts w:ascii="Consolas" w:eastAsia="Times New Roman" w:hAnsi="Consolas" w:cs="Courier New"/>
+          <w:color w:val="24292E"/>
+          <w:sz w:val="20"/>
+          <w:szCs w:val="20"/>
+          <w:bdr w:val="none" w:sz="0" w:space="0" w:color="auto" w:frame="1"/>
+          <w:lang w:eastAsia="en-US"/>
+        </w:rPr>
         <w:t xml:space="preserve"> SOUTH-BOUND-TEST</w:t>
       </w:r>
     </w:p>
@@ -2135,6 +2631,17 @@
         </w:rPr>
         <w:t>PRECONDITIONS:</w:t>
       </w:r>
+      <w:r>
+        <w:rPr>
+          <w:rFonts w:ascii="Consolas" w:eastAsia="Times New Roman" w:hAnsi="Consolas" w:cs="Courier New"/>
+          <w:color w:val="24292E"/>
+          <w:sz w:val="20"/>
+          <w:szCs w:val="20"/>
+          <w:bdr w:val="none" w:sz="0" w:space="0" w:color="auto" w:frame="1"/>
+          <w:lang w:eastAsia="en-US"/>
+        </w:rPr>
+        <w:t xml:space="preserve"> Can run coffeemaker.jar, Ensure you are in a room with no door that leads to the South</w:t>
+      </w:r>
     </w:p>
     <w:p>
       <w:pPr>
@@ -2181,6 +2688,102 @@
     </w:p>
     <w:p>
       <w:pPr>
+        <w:pStyle w:val="ListParagraph"/>
+        <w:numPr>
+          <w:ilvl w:val="0"/>
+          <w:numId w:val="5"/>
+        </w:numPr>
+        <w:shd w:val="clear" w:color="auto" w:fill="F6F8FA"/>
+        <w:tabs>
+          <w:tab w:val="left" w:pos="916"/>
+          <w:tab w:val="left" w:pos="1832"/>
+          <w:tab w:val="left" w:pos="2748"/>
+          <w:tab w:val="left" w:pos="3664"/>
+          <w:tab w:val="left" w:pos="4580"/>
+          <w:tab w:val="left" w:pos="5496"/>
+          <w:tab w:val="left" w:pos="6412"/>
+          <w:tab w:val="left" w:pos="7328"/>
+          <w:tab w:val="left" w:pos="8244"/>
+          <w:tab w:val="left" w:pos="9160"/>
+          <w:tab w:val="left" w:pos="10076"/>
+          <w:tab w:val="left" w:pos="10992"/>
+          <w:tab w:val="left" w:pos="11908"/>
+          <w:tab w:val="left" w:pos="12824"/>
+          <w:tab w:val="left" w:pos="13740"/>
+          <w:tab w:val="left" w:pos="14656"/>
+        </w:tabs>
+        <w:spacing w:after="0" w:line="240" w:lineRule="auto"/>
+        <w:rPr>
+          <w:rFonts w:ascii="Consolas" w:eastAsia="Times New Roman" w:hAnsi="Consolas" w:cs="Courier New"/>
+          <w:color w:val="24292E"/>
+          <w:sz w:val="20"/>
+          <w:szCs w:val="20"/>
+          <w:bdr w:val="none" w:sz="0" w:space="0" w:color="auto" w:frame="1"/>
+          <w:lang w:eastAsia="en-US"/>
+        </w:rPr>
+      </w:pPr>
+      <w:r>
+        <w:rPr>
+          <w:rFonts w:ascii="Consolas" w:eastAsia="Times New Roman" w:hAnsi="Consolas" w:cs="Courier New"/>
+          <w:color w:val="24292E"/>
+          <w:sz w:val="20"/>
+          <w:szCs w:val="20"/>
+          <w:bdr w:val="none" w:sz="0" w:space="0" w:color="auto" w:frame="1"/>
+          <w:lang w:eastAsia="en-US"/>
+        </w:rPr>
+        <w:t>Enter “S”</w:t>
+      </w:r>
+    </w:p>
+    <w:p>
+      <w:pPr>
+        <w:pStyle w:val="ListParagraph"/>
+        <w:numPr>
+          <w:ilvl w:val="0"/>
+          <w:numId w:val="5"/>
+        </w:numPr>
+        <w:shd w:val="clear" w:color="auto" w:fill="F6F8FA"/>
+        <w:tabs>
+          <w:tab w:val="left" w:pos="916"/>
+          <w:tab w:val="left" w:pos="1832"/>
+          <w:tab w:val="left" w:pos="2748"/>
+          <w:tab w:val="left" w:pos="3664"/>
+          <w:tab w:val="left" w:pos="4580"/>
+          <w:tab w:val="left" w:pos="5496"/>
+          <w:tab w:val="left" w:pos="6412"/>
+          <w:tab w:val="left" w:pos="7328"/>
+          <w:tab w:val="left" w:pos="8244"/>
+          <w:tab w:val="left" w:pos="9160"/>
+          <w:tab w:val="left" w:pos="10076"/>
+          <w:tab w:val="left" w:pos="10992"/>
+          <w:tab w:val="left" w:pos="11908"/>
+          <w:tab w:val="left" w:pos="12824"/>
+          <w:tab w:val="left" w:pos="13740"/>
+          <w:tab w:val="left" w:pos="14656"/>
+        </w:tabs>
+        <w:spacing w:after="0" w:line="240" w:lineRule="auto"/>
+        <w:rPr>
+          <w:rFonts w:ascii="Consolas" w:eastAsia="Times New Roman" w:hAnsi="Consolas" w:cs="Courier New"/>
+          <w:color w:val="24292E"/>
+          <w:sz w:val="20"/>
+          <w:szCs w:val="20"/>
+          <w:bdr w:val="none" w:sz="0" w:space="0" w:color="auto" w:frame="1"/>
+          <w:lang w:eastAsia="en-US"/>
+        </w:rPr>
+      </w:pPr>
+      <w:r>
+        <w:rPr>
+          <w:rFonts w:ascii="Consolas" w:eastAsia="Times New Roman" w:hAnsi="Consolas" w:cs="Courier New"/>
+          <w:color w:val="24292E"/>
+          <w:sz w:val="20"/>
+          <w:szCs w:val="20"/>
+          <w:bdr w:val="none" w:sz="0" w:space="0" w:color="auto" w:frame="1"/>
+          <w:lang w:eastAsia="en-US"/>
+        </w:rPr>
+        <w:t>Observe results</w:t>
+      </w:r>
+    </w:p>
+    <w:p>
+      <w:pPr>
         <w:shd w:val="clear" w:color="auto" w:fill="F6F8FA"/>
         <w:tabs>
           <w:tab w:val="left" w:pos="916"/>
@@ -2220,6 +2823,17 @@
         </w:rPr>
         <w:t>POSTCONDITIONS:</w:t>
       </w:r>
+      <w:r>
+        <w:rPr>
+          <w:rFonts w:ascii="Consolas" w:eastAsia="Times New Roman" w:hAnsi="Consolas" w:cs="Courier New"/>
+          <w:color w:val="24292E"/>
+          <w:sz w:val="20"/>
+          <w:szCs w:val="20"/>
+          <w:bdr w:val="none" w:sz="0" w:space="0" w:color="auto" w:frame="1"/>
+          <w:lang w:eastAsia="en-US"/>
+        </w:rPr>
+        <w:t xml:space="preserve"> The move was not allowed and “A door in that direction does not exist” is displayed</w:t>
+      </w:r>
     </w:p>
     <w:p/>
     <w:p>
@@ -2372,6 +2986,17 @@
         </w:rPr>
         <w:t>PRECONDITIONS:</w:t>
       </w:r>
+      <w:r>
+        <w:rPr>
+          <w:rFonts w:ascii="Consolas" w:eastAsia="Times New Roman" w:hAnsi="Consolas" w:cs="Courier New"/>
+          <w:color w:val="24292E"/>
+          <w:sz w:val="20"/>
+          <w:szCs w:val="20"/>
+          <w:bdr w:val="none" w:sz="0" w:space="0" w:color="auto" w:frame="1"/>
+          <w:lang w:eastAsia="en-US"/>
+        </w:rPr>
+        <w:t xml:space="preserve"> Coffeemaker.jar can run, all three ingredients are in the user’s inventory</w:t>
+      </w:r>
     </w:p>
     <w:p>
       <w:pPr>
@@ -2418,6 +3043,102 @@
     </w:p>
     <w:p>
       <w:pPr>
+        <w:pStyle w:val="ListParagraph"/>
+        <w:numPr>
+          <w:ilvl w:val="0"/>
+          <w:numId w:val="6"/>
+        </w:numPr>
+        <w:shd w:val="clear" w:color="auto" w:fill="F6F8FA"/>
+        <w:tabs>
+          <w:tab w:val="left" w:pos="916"/>
+          <w:tab w:val="left" w:pos="1832"/>
+          <w:tab w:val="left" w:pos="2748"/>
+          <w:tab w:val="left" w:pos="3664"/>
+          <w:tab w:val="left" w:pos="4580"/>
+          <w:tab w:val="left" w:pos="5496"/>
+          <w:tab w:val="left" w:pos="6412"/>
+          <w:tab w:val="left" w:pos="7328"/>
+          <w:tab w:val="left" w:pos="8244"/>
+          <w:tab w:val="left" w:pos="9160"/>
+          <w:tab w:val="left" w:pos="10076"/>
+          <w:tab w:val="left" w:pos="10992"/>
+          <w:tab w:val="left" w:pos="11908"/>
+          <w:tab w:val="left" w:pos="12824"/>
+          <w:tab w:val="left" w:pos="13740"/>
+          <w:tab w:val="left" w:pos="14656"/>
+        </w:tabs>
+        <w:spacing w:after="0" w:line="240" w:lineRule="auto"/>
+        <w:rPr>
+          <w:rFonts w:ascii="Consolas" w:eastAsia="Times New Roman" w:hAnsi="Consolas" w:cs="Courier New"/>
+          <w:color w:val="24292E"/>
+          <w:sz w:val="20"/>
+          <w:szCs w:val="20"/>
+          <w:bdr w:val="none" w:sz="0" w:space="0" w:color="auto" w:frame="1"/>
+          <w:lang w:eastAsia="en-US"/>
+        </w:rPr>
+      </w:pPr>
+      <w:r>
+        <w:rPr>
+          <w:rFonts w:ascii="Consolas" w:eastAsia="Times New Roman" w:hAnsi="Consolas" w:cs="Courier New"/>
+          <w:color w:val="24292E"/>
+          <w:sz w:val="20"/>
+          <w:szCs w:val="20"/>
+          <w:bdr w:val="none" w:sz="0" w:space="0" w:color="auto" w:frame="1"/>
+          <w:lang w:eastAsia="en-US"/>
+        </w:rPr>
+        <w:t>Enter “D”</w:t>
+      </w:r>
+    </w:p>
+    <w:p>
+      <w:pPr>
+        <w:pStyle w:val="ListParagraph"/>
+        <w:numPr>
+          <w:ilvl w:val="0"/>
+          <w:numId w:val="6"/>
+        </w:numPr>
+        <w:shd w:val="clear" w:color="auto" w:fill="F6F8FA"/>
+        <w:tabs>
+          <w:tab w:val="left" w:pos="916"/>
+          <w:tab w:val="left" w:pos="1832"/>
+          <w:tab w:val="left" w:pos="2748"/>
+          <w:tab w:val="left" w:pos="3664"/>
+          <w:tab w:val="left" w:pos="4580"/>
+          <w:tab w:val="left" w:pos="5496"/>
+          <w:tab w:val="left" w:pos="6412"/>
+          <w:tab w:val="left" w:pos="7328"/>
+          <w:tab w:val="left" w:pos="8244"/>
+          <w:tab w:val="left" w:pos="9160"/>
+          <w:tab w:val="left" w:pos="10076"/>
+          <w:tab w:val="left" w:pos="10992"/>
+          <w:tab w:val="left" w:pos="11908"/>
+          <w:tab w:val="left" w:pos="12824"/>
+          <w:tab w:val="left" w:pos="13740"/>
+          <w:tab w:val="left" w:pos="14656"/>
+        </w:tabs>
+        <w:spacing w:after="0" w:line="240" w:lineRule="auto"/>
+        <w:rPr>
+          <w:rFonts w:ascii="Consolas" w:eastAsia="Times New Roman" w:hAnsi="Consolas" w:cs="Courier New"/>
+          <w:color w:val="24292E"/>
+          <w:sz w:val="20"/>
+          <w:szCs w:val="20"/>
+          <w:bdr w:val="none" w:sz="0" w:space="0" w:color="auto" w:frame="1"/>
+          <w:lang w:eastAsia="en-US"/>
+        </w:rPr>
+      </w:pPr>
+      <w:r>
+        <w:rPr>
+          <w:rFonts w:ascii="Consolas" w:eastAsia="Times New Roman" w:hAnsi="Consolas" w:cs="Courier New"/>
+          <w:color w:val="24292E"/>
+          <w:sz w:val="20"/>
+          <w:szCs w:val="20"/>
+          <w:bdr w:val="none" w:sz="0" w:space="0" w:color="auto" w:frame="1"/>
+          <w:lang w:eastAsia="en-US"/>
+        </w:rPr>
+        <w:t>Observe results</w:t>
+      </w:r>
+    </w:p>
+    <w:p>
+      <w:pPr>
         <w:shd w:val="clear" w:color="auto" w:fill="F6F8FA"/>
         <w:tabs>
           <w:tab w:val="left" w:pos="916"/>
@@ -2457,6 +3178,17 @@
         </w:rPr>
         <w:t>POSTCONDITIONS:</w:t>
       </w:r>
+      <w:r>
+        <w:rPr>
+          <w:rFonts w:ascii="Consolas" w:eastAsia="Times New Roman" w:hAnsi="Consolas" w:cs="Courier New"/>
+          <w:color w:val="24292E"/>
+          <w:sz w:val="20"/>
+          <w:szCs w:val="20"/>
+          <w:bdr w:val="none" w:sz="0" w:space="0" w:color="auto" w:frame="1"/>
+          <w:lang w:eastAsia="en-US"/>
+        </w:rPr>
+        <w:t xml:space="preserve"> The player wins the game</w:t>
+      </w:r>
     </w:p>
     <w:p/>
     <w:p>
@@ -2609,6 +3341,17 @@
         </w:rPr>
         <w:t>PRECONDITIONS:</w:t>
       </w:r>
+      <w:r>
+        <w:rPr>
+          <w:rFonts w:ascii="Consolas" w:eastAsia="Times New Roman" w:hAnsi="Consolas" w:cs="Courier New"/>
+          <w:color w:val="24292E"/>
+          <w:sz w:val="20"/>
+          <w:szCs w:val="20"/>
+          <w:bdr w:val="none" w:sz="0" w:space="0" w:color="auto" w:frame="1"/>
+          <w:lang w:eastAsia="en-US"/>
+        </w:rPr>
+        <w:t xml:space="preserve"> Coffeemaker.jar can run, less than three ingredients have been gathered</w:t>
+      </w:r>
     </w:p>
     <w:p>
       <w:pPr>
@@ -2655,6 +3398,102 @@
     </w:p>
     <w:p>
       <w:pPr>
+        <w:pStyle w:val="ListParagraph"/>
+        <w:numPr>
+          <w:ilvl w:val="0"/>
+          <w:numId w:val="7"/>
+        </w:numPr>
+        <w:shd w:val="clear" w:color="auto" w:fill="F6F8FA"/>
+        <w:tabs>
+          <w:tab w:val="left" w:pos="916"/>
+          <w:tab w:val="left" w:pos="1832"/>
+          <w:tab w:val="left" w:pos="2748"/>
+          <w:tab w:val="left" w:pos="3664"/>
+          <w:tab w:val="left" w:pos="4580"/>
+          <w:tab w:val="left" w:pos="5496"/>
+          <w:tab w:val="left" w:pos="6412"/>
+          <w:tab w:val="left" w:pos="7328"/>
+          <w:tab w:val="left" w:pos="8244"/>
+          <w:tab w:val="left" w:pos="9160"/>
+          <w:tab w:val="left" w:pos="10076"/>
+          <w:tab w:val="left" w:pos="10992"/>
+          <w:tab w:val="left" w:pos="11908"/>
+          <w:tab w:val="left" w:pos="12824"/>
+          <w:tab w:val="left" w:pos="13740"/>
+          <w:tab w:val="left" w:pos="14656"/>
+        </w:tabs>
+        <w:spacing w:after="0" w:line="240" w:lineRule="auto"/>
+        <w:rPr>
+          <w:rFonts w:ascii="Consolas" w:eastAsia="Times New Roman" w:hAnsi="Consolas" w:cs="Courier New"/>
+          <w:color w:val="24292E"/>
+          <w:sz w:val="20"/>
+          <w:szCs w:val="20"/>
+          <w:bdr w:val="none" w:sz="0" w:space="0" w:color="auto" w:frame="1"/>
+          <w:lang w:eastAsia="en-US"/>
+        </w:rPr>
+      </w:pPr>
+      <w:r>
+        <w:rPr>
+          <w:rFonts w:ascii="Consolas" w:eastAsia="Times New Roman" w:hAnsi="Consolas" w:cs="Courier New"/>
+          <w:color w:val="24292E"/>
+          <w:sz w:val="20"/>
+          <w:szCs w:val="20"/>
+          <w:bdr w:val="none" w:sz="0" w:space="0" w:color="auto" w:frame="1"/>
+          <w:lang w:eastAsia="en-US"/>
+        </w:rPr>
+        <w:t>Enter “D”</w:t>
+      </w:r>
+    </w:p>
+    <w:p>
+      <w:pPr>
+        <w:pStyle w:val="ListParagraph"/>
+        <w:numPr>
+          <w:ilvl w:val="0"/>
+          <w:numId w:val="7"/>
+        </w:numPr>
+        <w:shd w:val="clear" w:color="auto" w:fill="F6F8FA"/>
+        <w:tabs>
+          <w:tab w:val="left" w:pos="916"/>
+          <w:tab w:val="left" w:pos="1832"/>
+          <w:tab w:val="left" w:pos="2748"/>
+          <w:tab w:val="left" w:pos="3664"/>
+          <w:tab w:val="left" w:pos="4580"/>
+          <w:tab w:val="left" w:pos="5496"/>
+          <w:tab w:val="left" w:pos="6412"/>
+          <w:tab w:val="left" w:pos="7328"/>
+          <w:tab w:val="left" w:pos="8244"/>
+          <w:tab w:val="left" w:pos="9160"/>
+          <w:tab w:val="left" w:pos="10076"/>
+          <w:tab w:val="left" w:pos="10992"/>
+          <w:tab w:val="left" w:pos="11908"/>
+          <w:tab w:val="left" w:pos="12824"/>
+          <w:tab w:val="left" w:pos="13740"/>
+          <w:tab w:val="left" w:pos="14656"/>
+        </w:tabs>
+        <w:spacing w:after="0" w:line="240" w:lineRule="auto"/>
+        <w:rPr>
+          <w:rFonts w:ascii="Consolas" w:eastAsia="Times New Roman" w:hAnsi="Consolas" w:cs="Courier New"/>
+          <w:color w:val="24292E"/>
+          <w:sz w:val="20"/>
+          <w:szCs w:val="20"/>
+          <w:bdr w:val="none" w:sz="0" w:space="0" w:color="auto" w:frame="1"/>
+          <w:lang w:eastAsia="en-US"/>
+        </w:rPr>
+      </w:pPr>
+      <w:r>
+        <w:rPr>
+          <w:rFonts w:ascii="Consolas" w:eastAsia="Times New Roman" w:hAnsi="Consolas" w:cs="Courier New"/>
+          <w:color w:val="24292E"/>
+          <w:sz w:val="20"/>
+          <w:szCs w:val="20"/>
+          <w:bdr w:val="none" w:sz="0" w:space="0" w:color="auto" w:frame="1"/>
+          <w:lang w:eastAsia="en-US"/>
+        </w:rPr>
+        <w:t>Observe results</w:t>
+      </w:r>
+    </w:p>
+    <w:p>
+      <w:pPr>
         <w:shd w:val="clear" w:color="auto" w:fill="F6F8FA"/>
         <w:tabs>
           <w:tab w:val="left" w:pos="916"/>
@@ -2694,6 +3533,17 @@
         </w:rPr>
         <w:t>POSTCONDITIONS:</w:t>
       </w:r>
+      <w:r>
+        <w:rPr>
+          <w:rFonts w:ascii="Consolas" w:eastAsia="Times New Roman" w:hAnsi="Consolas" w:cs="Courier New"/>
+          <w:color w:val="24292E"/>
+          <w:sz w:val="20"/>
+          <w:szCs w:val="20"/>
+          <w:bdr w:val="none" w:sz="0" w:space="0" w:color="auto" w:frame="1"/>
+          <w:lang w:eastAsia="en-US"/>
+        </w:rPr>
+        <w:t xml:space="preserve"> The player drinks those ingredients but loses the game</w:t>
+      </w:r>
     </w:p>
     <w:p/>
     <w:p>
@@ -2846,6 +3696,17 @@
         </w:rPr>
         <w:t>PRECONDITIONS:</w:t>
       </w:r>
+      <w:r>
+        <w:rPr>
+          <w:rFonts w:ascii="Consolas" w:eastAsia="Times New Roman" w:hAnsi="Consolas" w:cs="Courier New"/>
+          <w:color w:val="24292E"/>
+          <w:sz w:val="20"/>
+          <w:szCs w:val="20"/>
+          <w:bdr w:val="none" w:sz="0" w:space="0" w:color="auto" w:frame="1"/>
+          <w:lang w:eastAsia="en-US"/>
+        </w:rPr>
+        <w:t xml:space="preserve"> Coffeemaker.jar can run, no ingredients have been gathered</w:t>
+      </w:r>
     </w:p>
     <w:p>
       <w:pPr>
@@ -2892,6 +3753,102 @@
     </w:p>
     <w:p>
       <w:pPr>
+        <w:pStyle w:val="ListParagraph"/>
+        <w:numPr>
+          <w:ilvl w:val="0"/>
+          <w:numId w:val="8"/>
+        </w:numPr>
+        <w:shd w:val="clear" w:color="auto" w:fill="F6F8FA"/>
+        <w:tabs>
+          <w:tab w:val="left" w:pos="916"/>
+          <w:tab w:val="left" w:pos="1832"/>
+          <w:tab w:val="left" w:pos="2748"/>
+          <w:tab w:val="left" w:pos="3664"/>
+          <w:tab w:val="left" w:pos="4580"/>
+          <w:tab w:val="left" w:pos="5496"/>
+          <w:tab w:val="left" w:pos="6412"/>
+          <w:tab w:val="left" w:pos="7328"/>
+          <w:tab w:val="left" w:pos="8244"/>
+          <w:tab w:val="left" w:pos="9160"/>
+          <w:tab w:val="left" w:pos="10076"/>
+          <w:tab w:val="left" w:pos="10992"/>
+          <w:tab w:val="left" w:pos="11908"/>
+          <w:tab w:val="left" w:pos="12824"/>
+          <w:tab w:val="left" w:pos="13740"/>
+          <w:tab w:val="left" w:pos="14656"/>
+        </w:tabs>
+        <w:spacing w:after="0" w:line="240" w:lineRule="auto"/>
+        <w:rPr>
+          <w:rFonts w:ascii="Consolas" w:eastAsia="Times New Roman" w:hAnsi="Consolas" w:cs="Courier New"/>
+          <w:color w:val="24292E"/>
+          <w:sz w:val="20"/>
+          <w:szCs w:val="20"/>
+          <w:bdr w:val="none" w:sz="0" w:space="0" w:color="auto" w:frame="1"/>
+          <w:lang w:eastAsia="en-US"/>
+        </w:rPr>
+      </w:pPr>
+      <w:r>
+        <w:rPr>
+          <w:rFonts w:ascii="Consolas" w:eastAsia="Times New Roman" w:hAnsi="Consolas" w:cs="Courier New"/>
+          <w:color w:val="24292E"/>
+          <w:sz w:val="20"/>
+          <w:szCs w:val="20"/>
+          <w:bdr w:val="none" w:sz="0" w:space="0" w:color="auto" w:frame="1"/>
+          <w:lang w:eastAsia="en-US"/>
+        </w:rPr>
+        <w:t>Enter “D”</w:t>
+      </w:r>
+    </w:p>
+    <w:p>
+      <w:pPr>
+        <w:pStyle w:val="ListParagraph"/>
+        <w:numPr>
+          <w:ilvl w:val="0"/>
+          <w:numId w:val="8"/>
+        </w:numPr>
+        <w:shd w:val="clear" w:color="auto" w:fill="F6F8FA"/>
+        <w:tabs>
+          <w:tab w:val="left" w:pos="916"/>
+          <w:tab w:val="left" w:pos="1832"/>
+          <w:tab w:val="left" w:pos="2748"/>
+          <w:tab w:val="left" w:pos="3664"/>
+          <w:tab w:val="left" w:pos="4580"/>
+          <w:tab w:val="left" w:pos="5496"/>
+          <w:tab w:val="left" w:pos="6412"/>
+          <w:tab w:val="left" w:pos="7328"/>
+          <w:tab w:val="left" w:pos="8244"/>
+          <w:tab w:val="left" w:pos="9160"/>
+          <w:tab w:val="left" w:pos="10076"/>
+          <w:tab w:val="left" w:pos="10992"/>
+          <w:tab w:val="left" w:pos="11908"/>
+          <w:tab w:val="left" w:pos="12824"/>
+          <w:tab w:val="left" w:pos="13740"/>
+          <w:tab w:val="left" w:pos="14656"/>
+        </w:tabs>
+        <w:spacing w:after="0" w:line="240" w:lineRule="auto"/>
+        <w:rPr>
+          <w:rFonts w:ascii="Consolas" w:eastAsia="Times New Roman" w:hAnsi="Consolas" w:cs="Courier New"/>
+          <w:color w:val="24292E"/>
+          <w:sz w:val="20"/>
+          <w:szCs w:val="20"/>
+          <w:bdr w:val="none" w:sz="0" w:space="0" w:color="auto" w:frame="1"/>
+          <w:lang w:eastAsia="en-US"/>
+        </w:rPr>
+      </w:pPr>
+      <w:r>
+        <w:rPr>
+          <w:rFonts w:ascii="Consolas" w:eastAsia="Times New Roman" w:hAnsi="Consolas" w:cs="Courier New"/>
+          <w:color w:val="24292E"/>
+          <w:sz w:val="20"/>
+          <w:szCs w:val="20"/>
+          <w:bdr w:val="none" w:sz="0" w:space="0" w:color="auto" w:frame="1"/>
+          <w:lang w:eastAsia="en-US"/>
+        </w:rPr>
+        <w:t>Observe results</w:t>
+      </w:r>
+    </w:p>
+    <w:p>
+      <w:pPr>
         <w:shd w:val="clear" w:color="auto" w:fill="F6F8FA"/>
         <w:tabs>
           <w:tab w:val="left" w:pos="916"/>
@@ -2931,6 +3888,17 @@
         </w:rPr>
         <w:t>POSTCONDITIONS:</w:t>
       </w:r>
+      <w:r>
+        <w:rPr>
+          <w:rFonts w:ascii="Consolas" w:eastAsia="Times New Roman" w:hAnsi="Consolas" w:cs="Courier New"/>
+          <w:color w:val="24292E"/>
+          <w:sz w:val="20"/>
+          <w:szCs w:val="20"/>
+          <w:bdr w:val="none" w:sz="0" w:space="0" w:color="auto" w:frame="1"/>
+          <w:lang w:eastAsia="en-US"/>
+        </w:rPr>
+        <w:t xml:space="preserve"> The user drinks nothing and loses the game</w:t>
+      </w:r>
     </w:p>
     <w:p/>
     <w:p>
@@ -3083,6 +4051,17 @@
         </w:rPr>
         <w:t>PRECONDITIONS:</w:t>
       </w:r>
+      <w:r>
+        <w:rPr>
+          <w:rFonts w:ascii="Consolas" w:eastAsia="Times New Roman" w:hAnsi="Consolas" w:cs="Courier New"/>
+          <w:color w:val="24292E"/>
+          <w:sz w:val="20"/>
+          <w:szCs w:val="20"/>
+          <w:bdr w:val="none" w:sz="0" w:space="0" w:color="auto" w:frame="1"/>
+          <w:lang w:eastAsia="en-US"/>
+        </w:rPr>
+        <w:t xml:space="preserve"> Coffeemaker.jar can run, one ingredient is in the player’s inventory</w:t>
+      </w:r>
     </w:p>
     <w:p>
       <w:pPr>
@@ -3126,6 +4105,114 @@
         </w:rPr>
         <w:t>EXECUTION STEPS:</w:t>
       </w:r>
+      <w:r>
+        <w:rPr>
+          <w:rFonts w:ascii="Consolas" w:eastAsia="Times New Roman" w:hAnsi="Consolas" w:cs="Courier New"/>
+          <w:color w:val="24292E"/>
+          <w:sz w:val="20"/>
+          <w:szCs w:val="20"/>
+          <w:bdr w:val="none" w:sz="0" w:space="0" w:color="auto" w:frame="1"/>
+          <w:lang w:eastAsia="en-US"/>
+        </w:rPr>
+        <w:t xml:space="preserve"> </w:t>
+      </w:r>
+    </w:p>
+    <w:p>
+      <w:pPr>
+        <w:pStyle w:val="ListParagraph"/>
+        <w:numPr>
+          <w:ilvl w:val="0"/>
+          <w:numId w:val="9"/>
+        </w:numPr>
+        <w:shd w:val="clear" w:color="auto" w:fill="F6F8FA"/>
+        <w:tabs>
+          <w:tab w:val="left" w:pos="916"/>
+          <w:tab w:val="left" w:pos="1832"/>
+          <w:tab w:val="left" w:pos="2748"/>
+          <w:tab w:val="left" w:pos="3664"/>
+          <w:tab w:val="left" w:pos="4580"/>
+          <w:tab w:val="left" w:pos="5496"/>
+          <w:tab w:val="left" w:pos="6412"/>
+          <w:tab w:val="left" w:pos="7328"/>
+          <w:tab w:val="left" w:pos="8244"/>
+          <w:tab w:val="left" w:pos="9160"/>
+          <w:tab w:val="left" w:pos="10076"/>
+          <w:tab w:val="left" w:pos="10992"/>
+          <w:tab w:val="left" w:pos="11908"/>
+          <w:tab w:val="left" w:pos="12824"/>
+          <w:tab w:val="left" w:pos="13740"/>
+          <w:tab w:val="left" w:pos="14656"/>
+        </w:tabs>
+        <w:spacing w:after="0" w:line="240" w:lineRule="auto"/>
+        <w:rPr>
+          <w:rFonts w:ascii="Consolas" w:eastAsia="Times New Roman" w:hAnsi="Consolas" w:cs="Courier New"/>
+          <w:color w:val="24292E"/>
+          <w:sz w:val="20"/>
+          <w:szCs w:val="20"/>
+          <w:bdr w:val="none" w:sz="0" w:space="0" w:color="auto" w:frame="1"/>
+          <w:lang w:eastAsia="en-US"/>
+        </w:rPr>
+      </w:pPr>
+      <w:r>
+        <w:rPr>
+          <w:rFonts w:ascii="Consolas" w:eastAsia="Times New Roman" w:hAnsi="Consolas" w:cs="Courier New"/>
+          <w:color w:val="24292E"/>
+          <w:sz w:val="20"/>
+          <w:szCs w:val="20"/>
+          <w:bdr w:val="none" w:sz="0" w:space="0" w:color="auto" w:frame="1"/>
+          <w:lang w:eastAsia="en-US"/>
+        </w:rPr>
+        <w:lastRenderedPageBreak/>
+        <w:t>Enter “D”</w:t>
+      </w:r>
+    </w:p>
+    <w:p>
+      <w:pPr>
+        <w:pStyle w:val="ListParagraph"/>
+        <w:numPr>
+          <w:ilvl w:val="0"/>
+          <w:numId w:val="9"/>
+        </w:numPr>
+        <w:shd w:val="clear" w:color="auto" w:fill="F6F8FA"/>
+        <w:tabs>
+          <w:tab w:val="left" w:pos="916"/>
+          <w:tab w:val="left" w:pos="1832"/>
+          <w:tab w:val="left" w:pos="2748"/>
+          <w:tab w:val="left" w:pos="3664"/>
+          <w:tab w:val="left" w:pos="4580"/>
+          <w:tab w:val="left" w:pos="5496"/>
+          <w:tab w:val="left" w:pos="6412"/>
+          <w:tab w:val="left" w:pos="7328"/>
+          <w:tab w:val="left" w:pos="8244"/>
+          <w:tab w:val="left" w:pos="9160"/>
+          <w:tab w:val="left" w:pos="10076"/>
+          <w:tab w:val="left" w:pos="10992"/>
+          <w:tab w:val="left" w:pos="11908"/>
+          <w:tab w:val="left" w:pos="12824"/>
+          <w:tab w:val="left" w:pos="13740"/>
+          <w:tab w:val="left" w:pos="14656"/>
+        </w:tabs>
+        <w:spacing w:after="0" w:line="240" w:lineRule="auto"/>
+        <w:rPr>
+          <w:rFonts w:ascii="Consolas" w:eastAsia="Times New Roman" w:hAnsi="Consolas" w:cs="Courier New"/>
+          <w:color w:val="24292E"/>
+          <w:sz w:val="20"/>
+          <w:szCs w:val="20"/>
+          <w:bdr w:val="none" w:sz="0" w:space="0" w:color="auto" w:frame="1"/>
+          <w:lang w:eastAsia="en-US"/>
+        </w:rPr>
+      </w:pPr>
+      <w:r>
+        <w:rPr>
+          <w:rFonts w:ascii="Consolas" w:eastAsia="Times New Roman" w:hAnsi="Consolas" w:cs="Courier New"/>
+          <w:color w:val="24292E"/>
+          <w:sz w:val="20"/>
+          <w:szCs w:val="20"/>
+          <w:bdr w:val="none" w:sz="0" w:space="0" w:color="auto" w:frame="1"/>
+          <w:lang w:eastAsia="en-US"/>
+        </w:rPr>
+        <w:t>Observe results</w:t>
+      </w:r>
     </w:p>
     <w:p>
       <w:pPr>
@@ -3168,6 +4255,17 @@
         </w:rPr>
         <w:t>POSTCONDITIONS:</w:t>
       </w:r>
+      <w:r>
+        <w:rPr>
+          <w:rFonts w:ascii="Consolas" w:eastAsia="Times New Roman" w:hAnsi="Consolas" w:cs="Courier New"/>
+          <w:color w:val="24292E"/>
+          <w:sz w:val="20"/>
+          <w:szCs w:val="20"/>
+          <w:bdr w:val="none" w:sz="0" w:space="0" w:color="auto" w:frame="1"/>
+          <w:lang w:eastAsia="en-US"/>
+        </w:rPr>
+        <w:t xml:space="preserve"> The user drinks the one ingredient and loses the game</w:t>
+      </w:r>
     </w:p>
     <w:p/>
     <w:p>
@@ -3320,6 +4418,17 @@
         </w:rPr>
         <w:t>PRECONDITIONS:</w:t>
       </w:r>
+      <w:r>
+        <w:rPr>
+          <w:rFonts w:ascii="Consolas" w:eastAsia="Times New Roman" w:hAnsi="Consolas" w:cs="Courier New"/>
+          <w:color w:val="24292E"/>
+          <w:sz w:val="20"/>
+          <w:szCs w:val="20"/>
+          <w:bdr w:val="none" w:sz="0" w:space="0" w:color="auto" w:frame="1"/>
+          <w:lang w:eastAsia="en-US"/>
+        </w:rPr>
+        <w:t xml:space="preserve"> coffeemaker.jar can run, the user did not drink yet</w:t>
+      </w:r>
     </w:p>
     <w:p>
       <w:pPr>
@@ -3366,6 +4475,102 @@
     </w:p>
     <w:p>
       <w:pPr>
+        <w:pStyle w:val="ListParagraph"/>
+        <w:numPr>
+          <w:ilvl w:val="0"/>
+          <w:numId w:val="10"/>
+        </w:numPr>
+        <w:shd w:val="clear" w:color="auto" w:fill="F6F8FA"/>
+        <w:tabs>
+          <w:tab w:val="left" w:pos="916"/>
+          <w:tab w:val="left" w:pos="1832"/>
+          <w:tab w:val="left" w:pos="2748"/>
+          <w:tab w:val="left" w:pos="3664"/>
+          <w:tab w:val="left" w:pos="4580"/>
+          <w:tab w:val="left" w:pos="5496"/>
+          <w:tab w:val="left" w:pos="6412"/>
+          <w:tab w:val="left" w:pos="7328"/>
+          <w:tab w:val="left" w:pos="8244"/>
+          <w:tab w:val="left" w:pos="9160"/>
+          <w:tab w:val="left" w:pos="10076"/>
+          <w:tab w:val="left" w:pos="10992"/>
+          <w:tab w:val="left" w:pos="11908"/>
+          <w:tab w:val="left" w:pos="12824"/>
+          <w:tab w:val="left" w:pos="13740"/>
+          <w:tab w:val="left" w:pos="14656"/>
+        </w:tabs>
+        <w:spacing w:after="0" w:line="240" w:lineRule="auto"/>
+        <w:rPr>
+          <w:rFonts w:ascii="Consolas" w:eastAsia="Times New Roman" w:hAnsi="Consolas" w:cs="Courier New"/>
+          <w:color w:val="24292E"/>
+          <w:sz w:val="20"/>
+          <w:szCs w:val="20"/>
+          <w:bdr w:val="none" w:sz="0" w:space="0" w:color="auto" w:frame="1"/>
+          <w:lang w:eastAsia="en-US"/>
+        </w:rPr>
+      </w:pPr>
+      <w:r>
+        <w:rPr>
+          <w:rFonts w:ascii="Consolas" w:eastAsia="Times New Roman" w:hAnsi="Consolas" w:cs="Courier New"/>
+          <w:color w:val="24292E"/>
+          <w:sz w:val="20"/>
+          <w:szCs w:val="20"/>
+          <w:bdr w:val="none" w:sz="0" w:space="0" w:color="auto" w:frame="1"/>
+          <w:lang w:eastAsia="en-US"/>
+        </w:rPr>
+        <w:t>Enter “I”</w:t>
+      </w:r>
+    </w:p>
+    <w:p>
+      <w:pPr>
+        <w:pStyle w:val="ListParagraph"/>
+        <w:numPr>
+          <w:ilvl w:val="0"/>
+          <w:numId w:val="10"/>
+        </w:numPr>
+        <w:shd w:val="clear" w:color="auto" w:fill="F6F8FA"/>
+        <w:tabs>
+          <w:tab w:val="left" w:pos="916"/>
+          <w:tab w:val="left" w:pos="1832"/>
+          <w:tab w:val="left" w:pos="2748"/>
+          <w:tab w:val="left" w:pos="3664"/>
+          <w:tab w:val="left" w:pos="4580"/>
+          <w:tab w:val="left" w:pos="5496"/>
+          <w:tab w:val="left" w:pos="6412"/>
+          <w:tab w:val="left" w:pos="7328"/>
+          <w:tab w:val="left" w:pos="8244"/>
+          <w:tab w:val="left" w:pos="9160"/>
+          <w:tab w:val="left" w:pos="10076"/>
+          <w:tab w:val="left" w:pos="10992"/>
+          <w:tab w:val="left" w:pos="11908"/>
+          <w:tab w:val="left" w:pos="12824"/>
+          <w:tab w:val="left" w:pos="13740"/>
+          <w:tab w:val="left" w:pos="14656"/>
+        </w:tabs>
+        <w:spacing w:after="0" w:line="240" w:lineRule="auto"/>
+        <w:rPr>
+          <w:rFonts w:ascii="Consolas" w:eastAsia="Times New Roman" w:hAnsi="Consolas" w:cs="Courier New"/>
+          <w:color w:val="24292E"/>
+          <w:sz w:val="20"/>
+          <w:szCs w:val="20"/>
+          <w:bdr w:val="none" w:sz="0" w:space="0" w:color="auto" w:frame="1"/>
+          <w:lang w:eastAsia="en-US"/>
+        </w:rPr>
+      </w:pPr>
+      <w:r>
+        <w:rPr>
+          <w:rFonts w:ascii="Consolas" w:eastAsia="Times New Roman" w:hAnsi="Consolas" w:cs="Courier New"/>
+          <w:color w:val="24292E"/>
+          <w:sz w:val="20"/>
+          <w:szCs w:val="20"/>
+          <w:bdr w:val="none" w:sz="0" w:space="0" w:color="auto" w:frame="1"/>
+          <w:lang w:eastAsia="en-US"/>
+        </w:rPr>
+        <w:t>Observe results</w:t>
+      </w:r>
+    </w:p>
+    <w:p>
+      <w:pPr>
         <w:shd w:val="clear" w:color="auto" w:fill="F6F8FA"/>
         <w:tabs>
           <w:tab w:val="left" w:pos="916"/>
@@ -3405,6 +4610,17 @@
         </w:rPr>
         <w:t>POSTCONDITIONS:</w:t>
       </w:r>
+      <w:r>
+        <w:rPr>
+          <w:rFonts w:ascii="Consolas" w:eastAsia="Times New Roman" w:hAnsi="Consolas" w:cs="Courier New"/>
+          <w:color w:val="24292E"/>
+          <w:sz w:val="20"/>
+          <w:szCs w:val="20"/>
+          <w:bdr w:val="none" w:sz="0" w:space="0" w:color="auto" w:frame="1"/>
+          <w:lang w:eastAsia="en-US"/>
+        </w:rPr>
+        <w:t xml:space="preserve"> The user is shown what ingredients have been and have not been collected of the three</w:t>
+      </w:r>
     </w:p>
     <w:p/>
     <w:p>
@@ -3512,23 +4728,19 @@
           <w:bdr w:val="none" w:sz="0" w:space="0" w:color="auto" w:frame="1"/>
           <w:lang w:eastAsia="en-US"/>
         </w:rPr>
-        <w:t xml:space="preserve">Ensure that when looking around, the user will add anything in the room to </w:t>
-      </w:r>
-      <w:proofErr w:type="spellStart"/>
-      <w:proofErr w:type="gramStart"/>
-      <w:r>
-        <w:rPr>
-          <w:rFonts w:ascii="Consolas" w:eastAsia="Times New Roman" w:hAnsi="Consolas" w:cs="Courier New"/>
-          <w:color w:val="24292E"/>
-          <w:sz w:val="20"/>
-          <w:szCs w:val="20"/>
-          <w:bdr w:val="none" w:sz="0" w:space="0" w:color="auto" w:frame="1"/>
-          <w:lang w:eastAsia="en-US"/>
-        </w:rPr>
-        <w:t>there</w:t>
-      </w:r>
-      <w:proofErr w:type="spellEnd"/>
-      <w:proofErr w:type="gramEnd"/>
+        <w:t>Ensure that when looking around, the user will add anything in the room to the</w:t>
+      </w:r>
+      <w:r>
+        <w:rPr>
+          <w:rFonts w:ascii="Consolas" w:eastAsia="Times New Roman" w:hAnsi="Consolas" w:cs="Courier New"/>
+          <w:color w:val="24292E"/>
+          <w:sz w:val="20"/>
+          <w:szCs w:val="20"/>
+          <w:bdr w:val="none" w:sz="0" w:space="0" w:color="auto" w:frame="1"/>
+          <w:lang w:eastAsia="en-US"/>
+        </w:rPr>
+        <w:t>ir</w:t>
+      </w:r>
       <w:r>
         <w:rPr>
           <w:rFonts w:ascii="Consolas" w:eastAsia="Times New Roman" w:hAnsi="Consolas" w:cs="Courier New"/>
@@ -3820,6 +5032,17 @@
         </w:rPr>
         <w:t>PRECONDITIONS:</w:t>
       </w:r>
+      <w:r>
+        <w:rPr>
+          <w:rFonts w:ascii="Consolas" w:eastAsia="Times New Roman" w:hAnsi="Consolas" w:cs="Courier New"/>
+          <w:color w:val="24292E"/>
+          <w:sz w:val="20"/>
+          <w:szCs w:val="20"/>
+          <w:bdr w:val="none" w:sz="0" w:space="0" w:color="auto" w:frame="1"/>
+          <w:lang w:eastAsia="en-US"/>
+        </w:rPr>
+        <w:t xml:space="preserve"> coffeemaker.jar can run</w:t>
+      </w:r>
     </w:p>
     <w:p>
       <w:pPr>
@@ -3863,6 +5086,113 @@
         </w:rPr>
         <w:t>EXECUTION STEPS:</w:t>
       </w:r>
+      <w:r>
+        <w:rPr>
+          <w:rFonts w:ascii="Consolas" w:eastAsia="Times New Roman" w:hAnsi="Consolas" w:cs="Courier New"/>
+          <w:color w:val="24292E"/>
+          <w:sz w:val="20"/>
+          <w:szCs w:val="20"/>
+          <w:bdr w:val="none" w:sz="0" w:space="0" w:color="auto" w:frame="1"/>
+          <w:lang w:eastAsia="en-US"/>
+        </w:rPr>
+        <w:t xml:space="preserve"> </w:t>
+      </w:r>
+    </w:p>
+    <w:p>
+      <w:pPr>
+        <w:pStyle w:val="ListParagraph"/>
+        <w:numPr>
+          <w:ilvl w:val="0"/>
+          <w:numId w:val="11"/>
+        </w:numPr>
+        <w:shd w:val="clear" w:color="auto" w:fill="F6F8FA"/>
+        <w:tabs>
+          <w:tab w:val="left" w:pos="916"/>
+          <w:tab w:val="left" w:pos="1832"/>
+          <w:tab w:val="left" w:pos="2748"/>
+          <w:tab w:val="left" w:pos="3664"/>
+          <w:tab w:val="left" w:pos="4580"/>
+          <w:tab w:val="left" w:pos="5496"/>
+          <w:tab w:val="left" w:pos="6412"/>
+          <w:tab w:val="left" w:pos="7328"/>
+          <w:tab w:val="left" w:pos="8244"/>
+          <w:tab w:val="left" w:pos="9160"/>
+          <w:tab w:val="left" w:pos="10076"/>
+          <w:tab w:val="left" w:pos="10992"/>
+          <w:tab w:val="left" w:pos="11908"/>
+          <w:tab w:val="left" w:pos="12824"/>
+          <w:tab w:val="left" w:pos="13740"/>
+          <w:tab w:val="left" w:pos="14656"/>
+        </w:tabs>
+        <w:spacing w:after="0" w:line="240" w:lineRule="auto"/>
+        <w:rPr>
+          <w:rFonts w:ascii="Consolas" w:eastAsia="Times New Roman" w:hAnsi="Consolas" w:cs="Courier New"/>
+          <w:color w:val="24292E"/>
+          <w:sz w:val="20"/>
+          <w:szCs w:val="20"/>
+          <w:bdr w:val="none" w:sz="0" w:space="0" w:color="auto" w:frame="1"/>
+          <w:lang w:eastAsia="en-US"/>
+        </w:rPr>
+      </w:pPr>
+      <w:r>
+        <w:rPr>
+          <w:rFonts w:ascii="Consolas" w:eastAsia="Times New Roman" w:hAnsi="Consolas" w:cs="Courier New"/>
+          <w:color w:val="24292E"/>
+          <w:sz w:val="20"/>
+          <w:szCs w:val="20"/>
+          <w:bdr w:val="none" w:sz="0" w:space="0" w:color="auto" w:frame="1"/>
+          <w:lang w:eastAsia="en-US"/>
+        </w:rPr>
+        <w:t>Enter “H”</w:t>
+      </w:r>
+    </w:p>
+    <w:p>
+      <w:pPr>
+        <w:pStyle w:val="ListParagraph"/>
+        <w:numPr>
+          <w:ilvl w:val="0"/>
+          <w:numId w:val="11"/>
+        </w:numPr>
+        <w:shd w:val="clear" w:color="auto" w:fill="F6F8FA"/>
+        <w:tabs>
+          <w:tab w:val="left" w:pos="916"/>
+          <w:tab w:val="left" w:pos="1832"/>
+          <w:tab w:val="left" w:pos="2748"/>
+          <w:tab w:val="left" w:pos="3664"/>
+          <w:tab w:val="left" w:pos="4580"/>
+          <w:tab w:val="left" w:pos="5496"/>
+          <w:tab w:val="left" w:pos="6412"/>
+          <w:tab w:val="left" w:pos="7328"/>
+          <w:tab w:val="left" w:pos="8244"/>
+          <w:tab w:val="left" w:pos="9160"/>
+          <w:tab w:val="left" w:pos="10076"/>
+          <w:tab w:val="left" w:pos="10992"/>
+          <w:tab w:val="left" w:pos="11908"/>
+          <w:tab w:val="left" w:pos="12824"/>
+          <w:tab w:val="left" w:pos="13740"/>
+          <w:tab w:val="left" w:pos="14656"/>
+        </w:tabs>
+        <w:spacing w:after="0" w:line="240" w:lineRule="auto"/>
+        <w:rPr>
+          <w:rFonts w:ascii="Consolas" w:eastAsia="Times New Roman" w:hAnsi="Consolas" w:cs="Courier New"/>
+          <w:color w:val="24292E"/>
+          <w:sz w:val="20"/>
+          <w:szCs w:val="20"/>
+          <w:bdr w:val="none" w:sz="0" w:space="0" w:color="auto" w:frame="1"/>
+          <w:lang w:eastAsia="en-US"/>
+        </w:rPr>
+      </w:pPr>
+      <w:r>
+        <w:rPr>
+          <w:rFonts w:ascii="Consolas" w:eastAsia="Times New Roman" w:hAnsi="Consolas" w:cs="Courier New"/>
+          <w:color w:val="24292E"/>
+          <w:sz w:val="20"/>
+          <w:szCs w:val="20"/>
+          <w:bdr w:val="none" w:sz="0" w:space="0" w:color="auto" w:frame="1"/>
+          <w:lang w:eastAsia="en-US"/>
+        </w:rPr>
+        <w:t>Observe results</w:t>
+      </w:r>
     </w:p>
     <w:p>
       <w:pPr>
@@ -3905,8 +5235,22 @@
         </w:rPr>
         <w:t>POSTCONDITIONS:</w:t>
       </w:r>
-    </w:p>
-    <w:p/>
+      <w:r>
+        <w:rPr>
+          <w:rFonts w:ascii="Consolas" w:eastAsia="Times New Roman" w:hAnsi="Consolas" w:cs="Courier New"/>
+          <w:color w:val="24292E"/>
+          <w:sz w:val="20"/>
+          <w:szCs w:val="20"/>
+          <w:bdr w:val="none" w:sz="0" w:space="0" w:color="auto" w:frame="1"/>
+          <w:lang w:eastAsia="en-US"/>
+        </w:rPr>
+        <w:t xml:space="preserve"> A list of possible commands is displayed</w:t>
+      </w:r>
+    </w:p>
+    <w:p>
+      <w:bookmarkStart w:id="0" w:name="_GoBack"/>
+      <w:bookmarkEnd w:id="0"/>
+    </w:p>
     <w:p>
       <w:pPr>
         <w:shd w:val="clear" w:color="auto" w:fill="F6F8FA"/>
@@ -4813,8 +6157,6 @@
         </w:rPr>
         <w:t xml:space="preserve"> DESCRIPTION:</w:t>
       </w:r>
-      <w:bookmarkStart w:id="0" w:name="_GoBack"/>
-      <w:bookmarkEnd w:id="0"/>
     </w:p>
     <w:p>
       <w:pPr>
@@ -4979,6 +6321,629 @@
 <file path=word/numbering.xml><?xml version="1.0" encoding="utf-8"?>
 <w:numbering xmlns:wpc="http://schemas.microsoft.com/office/word/2010/wordprocessingCanvas" xmlns:cx="http://schemas.microsoft.com/office/drawing/2014/chartex" xmlns:cx1="http://schemas.microsoft.com/office/drawing/2015/9/8/chartex" xmlns:cx2="http://schemas.microsoft.com/office/drawing/2015/10/21/chartex" xmlns:cx3="http://schemas.microsoft.com/office/drawing/2016/5/9/chartex" xmlns:cx4="http://schemas.microsoft.com/office/drawing/2016/5/10/chartex" xmlns:cx5="http://schemas.microsoft.com/office/drawing/2016/5/11/chartex" xmlns:cx6="http://schemas.microsoft.com/office/drawing/2016/5/12/chartex" xmlns:cx7="http://schemas.microsoft.com/office/drawing/2016/5/13/chartex" xmlns:cx8="http://schemas.microsoft.com/office/drawing/2016/5/14/chartex" xmlns:mc="http://schemas.openxmlformats.org/markup-compatibility/2006" xmlns:aink="http://schemas.microsoft.com/office/drawing/2016/ink" xmlns:am3d="http://schemas.microsoft.com/office/drawing/2017/model3d" xmlns:o="urn:schemas-microsoft-com:office:office" xmlns:r="http://schemas.openxmlformats.org/officeDocument/2006/relationships" xmlns:m="http://schemas.openxmlformats.org/officeDocument/2006/math" xmlns:v="urn:schemas-microsoft-com:vml" xmlns:wp14="http://schemas.microsoft.com/office/word/2010/wordprocessingDrawing" xmlns:wp="http://schemas.openxmlformats.org/drawingml/2006/wordprocessingDrawing" xmlns:w10="urn:schemas-microsoft-com:office:word" xmlns:w="http://schemas.openxmlformats.org/wordprocessingml/2006/main" xmlns:w14="http://schemas.microsoft.com/office/word/2010/wordml" xmlns:w15="http://schemas.microsoft.com/office/word/2012/wordml" xmlns:w16cid="http://schemas.microsoft.com/office/word/2016/wordml/cid" xmlns:w16se="http://schemas.microsoft.com/office/word/2015/wordml/symex" xmlns:wpg="http://schemas.microsoft.com/office/word/2010/wordprocessingGroup" xmlns:wpi="http://schemas.microsoft.com/office/word/2010/wordprocessingInk" xmlns:wne="http://schemas.microsoft.com/office/word/2006/wordml" xmlns:wps="http://schemas.microsoft.com/office/word/2010/wordprocessingShape" mc:Ignorable="w14 w15 w16se w16cid wp14">
   <w:abstractNum w:abstractNumId="0" w15:restartNumberingAfterBreak="0">
+    <w:nsid w:val="008B0215"/>
+    <w:multiLevelType w:val="hybridMultilevel"/>
+    <w:tmpl w:val="E7207CDA"/>
+    <w:lvl w:ilvl="0" w:tplc="0409000F">
+      <w:start w:val="1"/>
+      <w:numFmt w:val="decimal"/>
+      <w:lvlText w:val="%1."/>
+      <w:lvlJc w:val="left"/>
+      <w:pPr>
+        <w:ind w:left="720" w:hanging="360"/>
+      </w:pPr>
+      <w:rPr>
+        <w:rFonts w:hint="default"/>
+      </w:rPr>
+    </w:lvl>
+    <w:lvl w:ilvl="1" w:tplc="04090019" w:tentative="1">
+      <w:start w:val="1"/>
+      <w:numFmt w:val="lowerLetter"/>
+      <w:lvlText w:val="%2."/>
+      <w:lvlJc w:val="left"/>
+      <w:pPr>
+        <w:ind w:left="1440" w:hanging="360"/>
+      </w:pPr>
+    </w:lvl>
+    <w:lvl w:ilvl="2" w:tplc="0409001B" w:tentative="1">
+      <w:start w:val="1"/>
+      <w:numFmt w:val="lowerRoman"/>
+      <w:lvlText w:val="%3."/>
+      <w:lvlJc w:val="right"/>
+      <w:pPr>
+        <w:ind w:left="2160" w:hanging="180"/>
+      </w:pPr>
+    </w:lvl>
+    <w:lvl w:ilvl="3" w:tplc="0409000F" w:tentative="1">
+      <w:start w:val="1"/>
+      <w:numFmt w:val="decimal"/>
+      <w:lvlText w:val="%4."/>
+      <w:lvlJc w:val="left"/>
+      <w:pPr>
+        <w:ind w:left="2880" w:hanging="360"/>
+      </w:pPr>
+    </w:lvl>
+    <w:lvl w:ilvl="4" w:tplc="04090019" w:tentative="1">
+      <w:start w:val="1"/>
+      <w:numFmt w:val="lowerLetter"/>
+      <w:lvlText w:val="%5."/>
+      <w:lvlJc w:val="left"/>
+      <w:pPr>
+        <w:ind w:left="3600" w:hanging="360"/>
+      </w:pPr>
+    </w:lvl>
+    <w:lvl w:ilvl="5" w:tplc="0409001B" w:tentative="1">
+      <w:start w:val="1"/>
+      <w:numFmt w:val="lowerRoman"/>
+      <w:lvlText w:val="%6."/>
+      <w:lvlJc w:val="right"/>
+      <w:pPr>
+        <w:ind w:left="4320" w:hanging="180"/>
+      </w:pPr>
+    </w:lvl>
+    <w:lvl w:ilvl="6" w:tplc="0409000F" w:tentative="1">
+      <w:start w:val="1"/>
+      <w:numFmt w:val="decimal"/>
+      <w:lvlText w:val="%7."/>
+      <w:lvlJc w:val="left"/>
+      <w:pPr>
+        <w:ind w:left="5040" w:hanging="360"/>
+      </w:pPr>
+    </w:lvl>
+    <w:lvl w:ilvl="7" w:tplc="04090019" w:tentative="1">
+      <w:start w:val="1"/>
+      <w:numFmt w:val="lowerLetter"/>
+      <w:lvlText w:val="%8."/>
+      <w:lvlJc w:val="left"/>
+      <w:pPr>
+        <w:ind w:left="5760" w:hanging="360"/>
+      </w:pPr>
+    </w:lvl>
+    <w:lvl w:ilvl="8" w:tplc="0409001B" w:tentative="1">
+      <w:start w:val="1"/>
+      <w:numFmt w:val="lowerRoman"/>
+      <w:lvlText w:val="%9."/>
+      <w:lvlJc w:val="right"/>
+      <w:pPr>
+        <w:ind w:left="6480" w:hanging="180"/>
+      </w:pPr>
+    </w:lvl>
+  </w:abstractNum>
+  <w:abstractNum w:abstractNumId="1" w15:restartNumberingAfterBreak="0">
+    <w:nsid w:val="2EE13644"/>
+    <w:multiLevelType w:val="hybridMultilevel"/>
+    <w:tmpl w:val="44FE55B8"/>
+    <w:lvl w:ilvl="0" w:tplc="0409000F">
+      <w:start w:val="1"/>
+      <w:numFmt w:val="decimal"/>
+      <w:lvlText w:val="%1."/>
+      <w:lvlJc w:val="left"/>
+      <w:pPr>
+        <w:ind w:left="720" w:hanging="360"/>
+      </w:pPr>
+      <w:rPr>
+        <w:rFonts w:hint="default"/>
+      </w:rPr>
+    </w:lvl>
+    <w:lvl w:ilvl="1" w:tplc="04090019" w:tentative="1">
+      <w:start w:val="1"/>
+      <w:numFmt w:val="lowerLetter"/>
+      <w:lvlText w:val="%2."/>
+      <w:lvlJc w:val="left"/>
+      <w:pPr>
+        <w:ind w:left="1440" w:hanging="360"/>
+      </w:pPr>
+    </w:lvl>
+    <w:lvl w:ilvl="2" w:tplc="0409001B" w:tentative="1">
+      <w:start w:val="1"/>
+      <w:numFmt w:val="lowerRoman"/>
+      <w:lvlText w:val="%3."/>
+      <w:lvlJc w:val="right"/>
+      <w:pPr>
+        <w:ind w:left="2160" w:hanging="180"/>
+      </w:pPr>
+    </w:lvl>
+    <w:lvl w:ilvl="3" w:tplc="0409000F" w:tentative="1">
+      <w:start w:val="1"/>
+      <w:numFmt w:val="decimal"/>
+      <w:lvlText w:val="%4."/>
+      <w:lvlJc w:val="left"/>
+      <w:pPr>
+        <w:ind w:left="2880" w:hanging="360"/>
+      </w:pPr>
+    </w:lvl>
+    <w:lvl w:ilvl="4" w:tplc="04090019" w:tentative="1">
+      <w:start w:val="1"/>
+      <w:numFmt w:val="lowerLetter"/>
+      <w:lvlText w:val="%5."/>
+      <w:lvlJc w:val="left"/>
+      <w:pPr>
+        <w:ind w:left="3600" w:hanging="360"/>
+      </w:pPr>
+    </w:lvl>
+    <w:lvl w:ilvl="5" w:tplc="0409001B" w:tentative="1">
+      <w:start w:val="1"/>
+      <w:numFmt w:val="lowerRoman"/>
+      <w:lvlText w:val="%6."/>
+      <w:lvlJc w:val="right"/>
+      <w:pPr>
+        <w:ind w:left="4320" w:hanging="180"/>
+      </w:pPr>
+    </w:lvl>
+    <w:lvl w:ilvl="6" w:tplc="0409000F" w:tentative="1">
+      <w:start w:val="1"/>
+      <w:numFmt w:val="decimal"/>
+      <w:lvlText w:val="%7."/>
+      <w:lvlJc w:val="left"/>
+      <w:pPr>
+        <w:ind w:left="5040" w:hanging="360"/>
+      </w:pPr>
+    </w:lvl>
+    <w:lvl w:ilvl="7" w:tplc="04090019" w:tentative="1">
+      <w:start w:val="1"/>
+      <w:numFmt w:val="lowerLetter"/>
+      <w:lvlText w:val="%8."/>
+      <w:lvlJc w:val="left"/>
+      <w:pPr>
+        <w:ind w:left="5760" w:hanging="360"/>
+      </w:pPr>
+    </w:lvl>
+    <w:lvl w:ilvl="8" w:tplc="0409001B" w:tentative="1">
+      <w:start w:val="1"/>
+      <w:numFmt w:val="lowerRoman"/>
+      <w:lvlText w:val="%9."/>
+      <w:lvlJc w:val="right"/>
+      <w:pPr>
+        <w:ind w:left="6480" w:hanging="180"/>
+      </w:pPr>
+    </w:lvl>
+  </w:abstractNum>
+  <w:abstractNum w:abstractNumId="2" w15:restartNumberingAfterBreak="0">
+    <w:nsid w:val="3B6F5B2A"/>
+    <w:multiLevelType w:val="hybridMultilevel"/>
+    <w:tmpl w:val="CA1C147C"/>
+    <w:lvl w:ilvl="0" w:tplc="0409000F">
+      <w:start w:val="1"/>
+      <w:numFmt w:val="decimal"/>
+      <w:lvlText w:val="%1."/>
+      <w:lvlJc w:val="left"/>
+      <w:pPr>
+        <w:ind w:left="720" w:hanging="360"/>
+      </w:pPr>
+      <w:rPr>
+        <w:rFonts w:hint="default"/>
+      </w:rPr>
+    </w:lvl>
+    <w:lvl w:ilvl="1" w:tplc="04090019" w:tentative="1">
+      <w:start w:val="1"/>
+      <w:numFmt w:val="lowerLetter"/>
+      <w:lvlText w:val="%2."/>
+      <w:lvlJc w:val="left"/>
+      <w:pPr>
+        <w:ind w:left="1440" w:hanging="360"/>
+      </w:pPr>
+    </w:lvl>
+    <w:lvl w:ilvl="2" w:tplc="0409001B" w:tentative="1">
+      <w:start w:val="1"/>
+      <w:numFmt w:val="lowerRoman"/>
+      <w:lvlText w:val="%3."/>
+      <w:lvlJc w:val="right"/>
+      <w:pPr>
+        <w:ind w:left="2160" w:hanging="180"/>
+      </w:pPr>
+    </w:lvl>
+    <w:lvl w:ilvl="3" w:tplc="0409000F" w:tentative="1">
+      <w:start w:val="1"/>
+      <w:numFmt w:val="decimal"/>
+      <w:lvlText w:val="%4."/>
+      <w:lvlJc w:val="left"/>
+      <w:pPr>
+        <w:ind w:left="2880" w:hanging="360"/>
+      </w:pPr>
+    </w:lvl>
+    <w:lvl w:ilvl="4" w:tplc="04090019" w:tentative="1">
+      <w:start w:val="1"/>
+      <w:numFmt w:val="lowerLetter"/>
+      <w:lvlText w:val="%5."/>
+      <w:lvlJc w:val="left"/>
+      <w:pPr>
+        <w:ind w:left="3600" w:hanging="360"/>
+      </w:pPr>
+    </w:lvl>
+    <w:lvl w:ilvl="5" w:tplc="0409001B" w:tentative="1">
+      <w:start w:val="1"/>
+      <w:numFmt w:val="lowerRoman"/>
+      <w:lvlText w:val="%6."/>
+      <w:lvlJc w:val="right"/>
+      <w:pPr>
+        <w:ind w:left="4320" w:hanging="180"/>
+      </w:pPr>
+    </w:lvl>
+    <w:lvl w:ilvl="6" w:tplc="0409000F" w:tentative="1">
+      <w:start w:val="1"/>
+      <w:numFmt w:val="decimal"/>
+      <w:lvlText w:val="%7."/>
+      <w:lvlJc w:val="left"/>
+      <w:pPr>
+        <w:ind w:left="5040" w:hanging="360"/>
+      </w:pPr>
+    </w:lvl>
+    <w:lvl w:ilvl="7" w:tplc="04090019" w:tentative="1">
+      <w:start w:val="1"/>
+      <w:numFmt w:val="lowerLetter"/>
+      <w:lvlText w:val="%8."/>
+      <w:lvlJc w:val="left"/>
+      <w:pPr>
+        <w:ind w:left="5760" w:hanging="360"/>
+      </w:pPr>
+    </w:lvl>
+    <w:lvl w:ilvl="8" w:tplc="0409001B" w:tentative="1">
+      <w:start w:val="1"/>
+      <w:numFmt w:val="lowerRoman"/>
+      <w:lvlText w:val="%9."/>
+      <w:lvlJc w:val="right"/>
+      <w:pPr>
+        <w:ind w:left="6480" w:hanging="180"/>
+      </w:pPr>
+    </w:lvl>
+  </w:abstractNum>
+  <w:abstractNum w:abstractNumId="3" w15:restartNumberingAfterBreak="0">
+    <w:nsid w:val="4D127254"/>
+    <w:multiLevelType w:val="hybridMultilevel"/>
+    <w:tmpl w:val="EA5426DA"/>
+    <w:lvl w:ilvl="0" w:tplc="0409000F">
+      <w:start w:val="1"/>
+      <w:numFmt w:val="decimal"/>
+      <w:lvlText w:val="%1."/>
+      <w:lvlJc w:val="left"/>
+      <w:pPr>
+        <w:ind w:left="720" w:hanging="360"/>
+      </w:pPr>
+      <w:rPr>
+        <w:rFonts w:hint="default"/>
+      </w:rPr>
+    </w:lvl>
+    <w:lvl w:ilvl="1" w:tplc="04090019" w:tentative="1">
+      <w:start w:val="1"/>
+      <w:numFmt w:val="lowerLetter"/>
+      <w:lvlText w:val="%2."/>
+      <w:lvlJc w:val="left"/>
+      <w:pPr>
+        <w:ind w:left="1440" w:hanging="360"/>
+      </w:pPr>
+    </w:lvl>
+    <w:lvl w:ilvl="2" w:tplc="0409001B" w:tentative="1">
+      <w:start w:val="1"/>
+      <w:numFmt w:val="lowerRoman"/>
+      <w:lvlText w:val="%3."/>
+      <w:lvlJc w:val="right"/>
+      <w:pPr>
+        <w:ind w:left="2160" w:hanging="180"/>
+      </w:pPr>
+    </w:lvl>
+    <w:lvl w:ilvl="3" w:tplc="0409000F" w:tentative="1">
+      <w:start w:val="1"/>
+      <w:numFmt w:val="decimal"/>
+      <w:lvlText w:val="%4."/>
+      <w:lvlJc w:val="left"/>
+      <w:pPr>
+        <w:ind w:left="2880" w:hanging="360"/>
+      </w:pPr>
+    </w:lvl>
+    <w:lvl w:ilvl="4" w:tplc="04090019" w:tentative="1">
+      <w:start w:val="1"/>
+      <w:numFmt w:val="lowerLetter"/>
+      <w:lvlText w:val="%5."/>
+      <w:lvlJc w:val="left"/>
+      <w:pPr>
+        <w:ind w:left="3600" w:hanging="360"/>
+      </w:pPr>
+    </w:lvl>
+    <w:lvl w:ilvl="5" w:tplc="0409001B" w:tentative="1">
+      <w:start w:val="1"/>
+      <w:numFmt w:val="lowerRoman"/>
+      <w:lvlText w:val="%6."/>
+      <w:lvlJc w:val="right"/>
+      <w:pPr>
+        <w:ind w:left="4320" w:hanging="180"/>
+      </w:pPr>
+    </w:lvl>
+    <w:lvl w:ilvl="6" w:tplc="0409000F" w:tentative="1">
+      <w:start w:val="1"/>
+      <w:numFmt w:val="decimal"/>
+      <w:lvlText w:val="%7."/>
+      <w:lvlJc w:val="left"/>
+      <w:pPr>
+        <w:ind w:left="5040" w:hanging="360"/>
+      </w:pPr>
+    </w:lvl>
+    <w:lvl w:ilvl="7" w:tplc="04090019" w:tentative="1">
+      <w:start w:val="1"/>
+      <w:numFmt w:val="lowerLetter"/>
+      <w:lvlText w:val="%8."/>
+      <w:lvlJc w:val="left"/>
+      <w:pPr>
+        <w:ind w:left="5760" w:hanging="360"/>
+      </w:pPr>
+    </w:lvl>
+    <w:lvl w:ilvl="8" w:tplc="0409001B" w:tentative="1">
+      <w:start w:val="1"/>
+      <w:numFmt w:val="lowerRoman"/>
+      <w:lvlText w:val="%9."/>
+      <w:lvlJc w:val="right"/>
+      <w:pPr>
+        <w:ind w:left="6480" w:hanging="180"/>
+      </w:pPr>
+    </w:lvl>
+  </w:abstractNum>
+  <w:abstractNum w:abstractNumId="4" w15:restartNumberingAfterBreak="0">
+    <w:nsid w:val="57D002B7"/>
+    <w:multiLevelType w:val="hybridMultilevel"/>
+    <w:tmpl w:val="B9F440E4"/>
+    <w:lvl w:ilvl="0" w:tplc="0409000F">
+      <w:start w:val="1"/>
+      <w:numFmt w:val="decimal"/>
+      <w:lvlText w:val="%1."/>
+      <w:lvlJc w:val="left"/>
+      <w:pPr>
+        <w:ind w:left="720" w:hanging="360"/>
+      </w:pPr>
+      <w:rPr>
+        <w:rFonts w:hint="default"/>
+      </w:rPr>
+    </w:lvl>
+    <w:lvl w:ilvl="1" w:tplc="04090019" w:tentative="1">
+      <w:start w:val="1"/>
+      <w:numFmt w:val="lowerLetter"/>
+      <w:lvlText w:val="%2."/>
+      <w:lvlJc w:val="left"/>
+      <w:pPr>
+        <w:ind w:left="1440" w:hanging="360"/>
+      </w:pPr>
+    </w:lvl>
+    <w:lvl w:ilvl="2" w:tplc="0409001B" w:tentative="1">
+      <w:start w:val="1"/>
+      <w:numFmt w:val="lowerRoman"/>
+      <w:lvlText w:val="%3."/>
+      <w:lvlJc w:val="right"/>
+      <w:pPr>
+        <w:ind w:left="2160" w:hanging="180"/>
+      </w:pPr>
+    </w:lvl>
+    <w:lvl w:ilvl="3" w:tplc="0409000F" w:tentative="1">
+      <w:start w:val="1"/>
+      <w:numFmt w:val="decimal"/>
+      <w:lvlText w:val="%4."/>
+      <w:lvlJc w:val="left"/>
+      <w:pPr>
+        <w:ind w:left="2880" w:hanging="360"/>
+      </w:pPr>
+    </w:lvl>
+    <w:lvl w:ilvl="4" w:tplc="04090019" w:tentative="1">
+      <w:start w:val="1"/>
+      <w:numFmt w:val="lowerLetter"/>
+      <w:lvlText w:val="%5."/>
+      <w:lvlJc w:val="left"/>
+      <w:pPr>
+        <w:ind w:left="3600" w:hanging="360"/>
+      </w:pPr>
+    </w:lvl>
+    <w:lvl w:ilvl="5" w:tplc="0409001B" w:tentative="1">
+      <w:start w:val="1"/>
+      <w:numFmt w:val="lowerRoman"/>
+      <w:lvlText w:val="%6."/>
+      <w:lvlJc w:val="right"/>
+      <w:pPr>
+        <w:ind w:left="4320" w:hanging="180"/>
+      </w:pPr>
+    </w:lvl>
+    <w:lvl w:ilvl="6" w:tplc="0409000F" w:tentative="1">
+      <w:start w:val="1"/>
+      <w:numFmt w:val="decimal"/>
+      <w:lvlText w:val="%7."/>
+      <w:lvlJc w:val="left"/>
+      <w:pPr>
+        <w:ind w:left="5040" w:hanging="360"/>
+      </w:pPr>
+    </w:lvl>
+    <w:lvl w:ilvl="7" w:tplc="04090019" w:tentative="1">
+      <w:start w:val="1"/>
+      <w:numFmt w:val="lowerLetter"/>
+      <w:lvlText w:val="%8."/>
+      <w:lvlJc w:val="left"/>
+      <w:pPr>
+        <w:ind w:left="5760" w:hanging="360"/>
+      </w:pPr>
+    </w:lvl>
+    <w:lvl w:ilvl="8" w:tplc="0409001B" w:tentative="1">
+      <w:start w:val="1"/>
+      <w:numFmt w:val="lowerRoman"/>
+      <w:lvlText w:val="%9."/>
+      <w:lvlJc w:val="right"/>
+      <w:pPr>
+        <w:ind w:left="6480" w:hanging="180"/>
+      </w:pPr>
+    </w:lvl>
+  </w:abstractNum>
+  <w:abstractNum w:abstractNumId="5" w15:restartNumberingAfterBreak="0">
+    <w:nsid w:val="599169AC"/>
+    <w:multiLevelType w:val="hybridMultilevel"/>
+    <w:tmpl w:val="2E8AC4D6"/>
+    <w:lvl w:ilvl="0" w:tplc="0409000F">
+      <w:start w:val="1"/>
+      <w:numFmt w:val="decimal"/>
+      <w:lvlText w:val="%1."/>
+      <w:lvlJc w:val="left"/>
+      <w:pPr>
+        <w:ind w:left="720" w:hanging="360"/>
+      </w:pPr>
+      <w:rPr>
+        <w:rFonts w:hint="default"/>
+      </w:rPr>
+    </w:lvl>
+    <w:lvl w:ilvl="1" w:tplc="04090019" w:tentative="1">
+      <w:start w:val="1"/>
+      <w:numFmt w:val="lowerLetter"/>
+      <w:lvlText w:val="%2."/>
+      <w:lvlJc w:val="left"/>
+      <w:pPr>
+        <w:ind w:left="1440" w:hanging="360"/>
+      </w:pPr>
+    </w:lvl>
+    <w:lvl w:ilvl="2" w:tplc="0409001B" w:tentative="1">
+      <w:start w:val="1"/>
+      <w:numFmt w:val="lowerRoman"/>
+      <w:lvlText w:val="%3."/>
+      <w:lvlJc w:val="right"/>
+      <w:pPr>
+        <w:ind w:left="2160" w:hanging="180"/>
+      </w:pPr>
+    </w:lvl>
+    <w:lvl w:ilvl="3" w:tplc="0409000F" w:tentative="1">
+      <w:start w:val="1"/>
+      <w:numFmt w:val="decimal"/>
+      <w:lvlText w:val="%4."/>
+      <w:lvlJc w:val="left"/>
+      <w:pPr>
+        <w:ind w:left="2880" w:hanging="360"/>
+      </w:pPr>
+    </w:lvl>
+    <w:lvl w:ilvl="4" w:tplc="04090019" w:tentative="1">
+      <w:start w:val="1"/>
+      <w:numFmt w:val="lowerLetter"/>
+      <w:lvlText w:val="%5."/>
+      <w:lvlJc w:val="left"/>
+      <w:pPr>
+        <w:ind w:left="3600" w:hanging="360"/>
+      </w:pPr>
+    </w:lvl>
+    <w:lvl w:ilvl="5" w:tplc="0409001B" w:tentative="1">
+      <w:start w:val="1"/>
+      <w:numFmt w:val="lowerRoman"/>
+      <w:lvlText w:val="%6."/>
+      <w:lvlJc w:val="right"/>
+      <w:pPr>
+        <w:ind w:left="4320" w:hanging="180"/>
+      </w:pPr>
+    </w:lvl>
+    <w:lvl w:ilvl="6" w:tplc="0409000F" w:tentative="1">
+      <w:start w:val="1"/>
+      <w:numFmt w:val="decimal"/>
+      <w:lvlText w:val="%7."/>
+      <w:lvlJc w:val="left"/>
+      <w:pPr>
+        <w:ind w:left="5040" w:hanging="360"/>
+      </w:pPr>
+    </w:lvl>
+    <w:lvl w:ilvl="7" w:tplc="04090019" w:tentative="1">
+      <w:start w:val="1"/>
+      <w:numFmt w:val="lowerLetter"/>
+      <w:lvlText w:val="%8."/>
+      <w:lvlJc w:val="left"/>
+      <w:pPr>
+        <w:ind w:left="5760" w:hanging="360"/>
+      </w:pPr>
+    </w:lvl>
+    <w:lvl w:ilvl="8" w:tplc="0409001B" w:tentative="1">
+      <w:start w:val="1"/>
+      <w:numFmt w:val="lowerRoman"/>
+      <w:lvlText w:val="%9."/>
+      <w:lvlJc w:val="right"/>
+      <w:pPr>
+        <w:ind w:left="6480" w:hanging="180"/>
+      </w:pPr>
+    </w:lvl>
+  </w:abstractNum>
+  <w:abstractNum w:abstractNumId="6" w15:restartNumberingAfterBreak="0">
+    <w:nsid w:val="6298391C"/>
+    <w:multiLevelType w:val="hybridMultilevel"/>
+    <w:tmpl w:val="47D40452"/>
+    <w:lvl w:ilvl="0" w:tplc="0409000F">
+      <w:start w:val="1"/>
+      <w:numFmt w:val="decimal"/>
+      <w:lvlText w:val="%1."/>
+      <w:lvlJc w:val="left"/>
+      <w:pPr>
+        <w:ind w:left="720" w:hanging="360"/>
+      </w:pPr>
+      <w:rPr>
+        <w:rFonts w:hint="default"/>
+      </w:rPr>
+    </w:lvl>
+    <w:lvl w:ilvl="1" w:tplc="04090019" w:tentative="1">
+      <w:start w:val="1"/>
+      <w:numFmt w:val="lowerLetter"/>
+      <w:lvlText w:val="%2."/>
+      <w:lvlJc w:val="left"/>
+      <w:pPr>
+        <w:ind w:left="1440" w:hanging="360"/>
+      </w:pPr>
+    </w:lvl>
+    <w:lvl w:ilvl="2" w:tplc="0409001B" w:tentative="1">
+      <w:start w:val="1"/>
+      <w:numFmt w:val="lowerRoman"/>
+      <w:lvlText w:val="%3."/>
+      <w:lvlJc w:val="right"/>
+      <w:pPr>
+        <w:ind w:left="2160" w:hanging="180"/>
+      </w:pPr>
+    </w:lvl>
+    <w:lvl w:ilvl="3" w:tplc="0409000F" w:tentative="1">
+      <w:start w:val="1"/>
+      <w:numFmt w:val="decimal"/>
+      <w:lvlText w:val="%4."/>
+      <w:lvlJc w:val="left"/>
+      <w:pPr>
+        <w:ind w:left="2880" w:hanging="360"/>
+      </w:pPr>
+    </w:lvl>
+    <w:lvl w:ilvl="4" w:tplc="04090019" w:tentative="1">
+      <w:start w:val="1"/>
+      <w:numFmt w:val="lowerLetter"/>
+      <w:lvlText w:val="%5."/>
+      <w:lvlJc w:val="left"/>
+      <w:pPr>
+        <w:ind w:left="3600" w:hanging="360"/>
+      </w:pPr>
+    </w:lvl>
+    <w:lvl w:ilvl="5" w:tplc="0409001B" w:tentative="1">
+      <w:start w:val="1"/>
+      <w:numFmt w:val="lowerRoman"/>
+      <w:lvlText w:val="%6."/>
+      <w:lvlJc w:val="right"/>
+      <w:pPr>
+        <w:ind w:left="4320" w:hanging="180"/>
+      </w:pPr>
+    </w:lvl>
+    <w:lvl w:ilvl="6" w:tplc="0409000F" w:tentative="1">
+      <w:start w:val="1"/>
+      <w:numFmt w:val="decimal"/>
+      <w:lvlText w:val="%7."/>
+      <w:lvlJc w:val="left"/>
+      <w:pPr>
+        <w:ind w:left="5040" w:hanging="360"/>
+      </w:pPr>
+    </w:lvl>
+    <w:lvl w:ilvl="7" w:tplc="04090019" w:tentative="1">
+      <w:start w:val="1"/>
+      <w:numFmt w:val="lowerLetter"/>
+      <w:lvlText w:val="%8."/>
+      <w:lvlJc w:val="left"/>
+      <w:pPr>
+        <w:ind w:left="5760" w:hanging="360"/>
+      </w:pPr>
+    </w:lvl>
+    <w:lvl w:ilvl="8" w:tplc="0409001B" w:tentative="1">
+      <w:start w:val="1"/>
+      <w:numFmt w:val="lowerRoman"/>
+      <w:lvlText w:val="%9."/>
+      <w:lvlJc w:val="right"/>
+      <w:pPr>
+        <w:ind w:left="6480" w:hanging="180"/>
+      </w:pPr>
+    </w:lvl>
+  </w:abstractNum>
+  <w:abstractNum w:abstractNumId="7" w15:restartNumberingAfterBreak="0">
     <w:nsid w:val="698F6EBB"/>
     <w:multiLevelType w:val="hybridMultilevel"/>
     <w:tmpl w:val="F69C6EA6"/>
@@ -5067,7 +7032,304 @@
       </w:pPr>
     </w:lvl>
   </w:abstractNum>
+  <w:abstractNum w:abstractNumId="8" w15:restartNumberingAfterBreak="0">
+    <w:nsid w:val="6EDC3CC8"/>
+    <w:multiLevelType w:val="hybridMultilevel"/>
+    <w:tmpl w:val="71CC07A6"/>
+    <w:lvl w:ilvl="0" w:tplc="0409000F">
+      <w:start w:val="1"/>
+      <w:numFmt w:val="decimal"/>
+      <w:lvlText w:val="%1."/>
+      <w:lvlJc w:val="left"/>
+      <w:pPr>
+        <w:ind w:left="720" w:hanging="360"/>
+      </w:pPr>
+      <w:rPr>
+        <w:rFonts w:hint="default"/>
+      </w:rPr>
+    </w:lvl>
+    <w:lvl w:ilvl="1" w:tplc="04090019" w:tentative="1">
+      <w:start w:val="1"/>
+      <w:numFmt w:val="lowerLetter"/>
+      <w:lvlText w:val="%2."/>
+      <w:lvlJc w:val="left"/>
+      <w:pPr>
+        <w:ind w:left="1440" w:hanging="360"/>
+      </w:pPr>
+    </w:lvl>
+    <w:lvl w:ilvl="2" w:tplc="0409001B" w:tentative="1">
+      <w:start w:val="1"/>
+      <w:numFmt w:val="lowerRoman"/>
+      <w:lvlText w:val="%3."/>
+      <w:lvlJc w:val="right"/>
+      <w:pPr>
+        <w:ind w:left="2160" w:hanging="180"/>
+      </w:pPr>
+    </w:lvl>
+    <w:lvl w:ilvl="3" w:tplc="0409000F" w:tentative="1">
+      <w:start w:val="1"/>
+      <w:numFmt w:val="decimal"/>
+      <w:lvlText w:val="%4."/>
+      <w:lvlJc w:val="left"/>
+      <w:pPr>
+        <w:ind w:left="2880" w:hanging="360"/>
+      </w:pPr>
+    </w:lvl>
+    <w:lvl w:ilvl="4" w:tplc="04090019" w:tentative="1">
+      <w:start w:val="1"/>
+      <w:numFmt w:val="lowerLetter"/>
+      <w:lvlText w:val="%5."/>
+      <w:lvlJc w:val="left"/>
+      <w:pPr>
+        <w:ind w:left="3600" w:hanging="360"/>
+      </w:pPr>
+    </w:lvl>
+    <w:lvl w:ilvl="5" w:tplc="0409001B" w:tentative="1">
+      <w:start w:val="1"/>
+      <w:numFmt w:val="lowerRoman"/>
+      <w:lvlText w:val="%6."/>
+      <w:lvlJc w:val="right"/>
+      <w:pPr>
+        <w:ind w:left="4320" w:hanging="180"/>
+      </w:pPr>
+    </w:lvl>
+    <w:lvl w:ilvl="6" w:tplc="0409000F" w:tentative="1">
+      <w:start w:val="1"/>
+      <w:numFmt w:val="decimal"/>
+      <w:lvlText w:val="%7."/>
+      <w:lvlJc w:val="left"/>
+      <w:pPr>
+        <w:ind w:left="5040" w:hanging="360"/>
+      </w:pPr>
+    </w:lvl>
+    <w:lvl w:ilvl="7" w:tplc="04090019" w:tentative="1">
+      <w:start w:val="1"/>
+      <w:numFmt w:val="lowerLetter"/>
+      <w:lvlText w:val="%8."/>
+      <w:lvlJc w:val="left"/>
+      <w:pPr>
+        <w:ind w:left="5760" w:hanging="360"/>
+      </w:pPr>
+    </w:lvl>
+    <w:lvl w:ilvl="8" w:tplc="0409001B" w:tentative="1">
+      <w:start w:val="1"/>
+      <w:numFmt w:val="lowerRoman"/>
+      <w:lvlText w:val="%9."/>
+      <w:lvlJc w:val="right"/>
+      <w:pPr>
+        <w:ind w:left="6480" w:hanging="180"/>
+      </w:pPr>
+    </w:lvl>
+  </w:abstractNum>
+  <w:abstractNum w:abstractNumId="9" w15:restartNumberingAfterBreak="0">
+    <w:nsid w:val="7BB10320"/>
+    <w:multiLevelType w:val="hybridMultilevel"/>
+    <w:tmpl w:val="A9B05048"/>
+    <w:lvl w:ilvl="0" w:tplc="0409000F">
+      <w:start w:val="1"/>
+      <w:numFmt w:val="decimal"/>
+      <w:lvlText w:val="%1."/>
+      <w:lvlJc w:val="left"/>
+      <w:pPr>
+        <w:ind w:left="720" w:hanging="360"/>
+      </w:pPr>
+      <w:rPr>
+        <w:rFonts w:hint="default"/>
+      </w:rPr>
+    </w:lvl>
+    <w:lvl w:ilvl="1" w:tplc="04090019" w:tentative="1">
+      <w:start w:val="1"/>
+      <w:numFmt w:val="lowerLetter"/>
+      <w:lvlText w:val="%2."/>
+      <w:lvlJc w:val="left"/>
+      <w:pPr>
+        <w:ind w:left="1440" w:hanging="360"/>
+      </w:pPr>
+    </w:lvl>
+    <w:lvl w:ilvl="2" w:tplc="0409001B" w:tentative="1">
+      <w:start w:val="1"/>
+      <w:numFmt w:val="lowerRoman"/>
+      <w:lvlText w:val="%3."/>
+      <w:lvlJc w:val="right"/>
+      <w:pPr>
+        <w:ind w:left="2160" w:hanging="180"/>
+      </w:pPr>
+    </w:lvl>
+    <w:lvl w:ilvl="3" w:tplc="0409000F" w:tentative="1">
+      <w:start w:val="1"/>
+      <w:numFmt w:val="decimal"/>
+      <w:lvlText w:val="%4."/>
+      <w:lvlJc w:val="left"/>
+      <w:pPr>
+        <w:ind w:left="2880" w:hanging="360"/>
+      </w:pPr>
+    </w:lvl>
+    <w:lvl w:ilvl="4" w:tplc="04090019" w:tentative="1">
+      <w:start w:val="1"/>
+      <w:numFmt w:val="lowerLetter"/>
+      <w:lvlText w:val="%5."/>
+      <w:lvlJc w:val="left"/>
+      <w:pPr>
+        <w:ind w:left="3600" w:hanging="360"/>
+      </w:pPr>
+    </w:lvl>
+    <w:lvl w:ilvl="5" w:tplc="0409001B" w:tentative="1">
+      <w:start w:val="1"/>
+      <w:numFmt w:val="lowerRoman"/>
+      <w:lvlText w:val="%6."/>
+      <w:lvlJc w:val="right"/>
+      <w:pPr>
+        <w:ind w:left="4320" w:hanging="180"/>
+      </w:pPr>
+    </w:lvl>
+    <w:lvl w:ilvl="6" w:tplc="0409000F" w:tentative="1">
+      <w:start w:val="1"/>
+      <w:numFmt w:val="decimal"/>
+      <w:lvlText w:val="%7."/>
+      <w:lvlJc w:val="left"/>
+      <w:pPr>
+        <w:ind w:left="5040" w:hanging="360"/>
+      </w:pPr>
+    </w:lvl>
+    <w:lvl w:ilvl="7" w:tplc="04090019" w:tentative="1">
+      <w:start w:val="1"/>
+      <w:numFmt w:val="lowerLetter"/>
+      <w:lvlText w:val="%8."/>
+      <w:lvlJc w:val="left"/>
+      <w:pPr>
+        <w:ind w:left="5760" w:hanging="360"/>
+      </w:pPr>
+    </w:lvl>
+    <w:lvl w:ilvl="8" w:tplc="0409001B" w:tentative="1">
+      <w:start w:val="1"/>
+      <w:numFmt w:val="lowerRoman"/>
+      <w:lvlText w:val="%9."/>
+      <w:lvlJc w:val="right"/>
+      <w:pPr>
+        <w:ind w:left="6480" w:hanging="180"/>
+      </w:pPr>
+    </w:lvl>
+  </w:abstractNum>
+  <w:abstractNum w:abstractNumId="10" w15:restartNumberingAfterBreak="0">
+    <w:nsid w:val="7DB437E6"/>
+    <w:multiLevelType w:val="hybridMultilevel"/>
+    <w:tmpl w:val="F5CA01A2"/>
+    <w:lvl w:ilvl="0" w:tplc="0409000F">
+      <w:start w:val="1"/>
+      <w:numFmt w:val="decimal"/>
+      <w:lvlText w:val="%1."/>
+      <w:lvlJc w:val="left"/>
+      <w:pPr>
+        <w:ind w:left="720" w:hanging="360"/>
+      </w:pPr>
+      <w:rPr>
+        <w:rFonts w:hint="default"/>
+      </w:rPr>
+    </w:lvl>
+    <w:lvl w:ilvl="1" w:tplc="04090019" w:tentative="1">
+      <w:start w:val="1"/>
+      <w:numFmt w:val="lowerLetter"/>
+      <w:lvlText w:val="%2."/>
+      <w:lvlJc w:val="left"/>
+      <w:pPr>
+        <w:ind w:left="1440" w:hanging="360"/>
+      </w:pPr>
+    </w:lvl>
+    <w:lvl w:ilvl="2" w:tplc="0409001B" w:tentative="1">
+      <w:start w:val="1"/>
+      <w:numFmt w:val="lowerRoman"/>
+      <w:lvlText w:val="%3."/>
+      <w:lvlJc w:val="right"/>
+      <w:pPr>
+        <w:ind w:left="2160" w:hanging="180"/>
+      </w:pPr>
+    </w:lvl>
+    <w:lvl w:ilvl="3" w:tplc="0409000F" w:tentative="1">
+      <w:start w:val="1"/>
+      <w:numFmt w:val="decimal"/>
+      <w:lvlText w:val="%4."/>
+      <w:lvlJc w:val="left"/>
+      <w:pPr>
+        <w:ind w:left="2880" w:hanging="360"/>
+      </w:pPr>
+    </w:lvl>
+    <w:lvl w:ilvl="4" w:tplc="04090019" w:tentative="1">
+      <w:start w:val="1"/>
+      <w:numFmt w:val="lowerLetter"/>
+      <w:lvlText w:val="%5."/>
+      <w:lvlJc w:val="left"/>
+      <w:pPr>
+        <w:ind w:left="3600" w:hanging="360"/>
+      </w:pPr>
+    </w:lvl>
+    <w:lvl w:ilvl="5" w:tplc="0409001B" w:tentative="1">
+      <w:start w:val="1"/>
+      <w:numFmt w:val="lowerRoman"/>
+      <w:lvlText w:val="%6."/>
+      <w:lvlJc w:val="right"/>
+      <w:pPr>
+        <w:ind w:left="4320" w:hanging="180"/>
+      </w:pPr>
+    </w:lvl>
+    <w:lvl w:ilvl="6" w:tplc="0409000F" w:tentative="1">
+      <w:start w:val="1"/>
+      <w:numFmt w:val="decimal"/>
+      <w:lvlText w:val="%7."/>
+      <w:lvlJc w:val="left"/>
+      <w:pPr>
+        <w:ind w:left="5040" w:hanging="360"/>
+      </w:pPr>
+    </w:lvl>
+    <w:lvl w:ilvl="7" w:tplc="04090019" w:tentative="1">
+      <w:start w:val="1"/>
+      <w:numFmt w:val="lowerLetter"/>
+      <w:lvlText w:val="%8."/>
+      <w:lvlJc w:val="left"/>
+      <w:pPr>
+        <w:ind w:left="5760" w:hanging="360"/>
+      </w:pPr>
+    </w:lvl>
+    <w:lvl w:ilvl="8" w:tplc="0409001B" w:tentative="1">
+      <w:start w:val="1"/>
+      <w:numFmt w:val="lowerRoman"/>
+      <w:lvlText w:val="%9."/>
+      <w:lvlJc w:val="right"/>
+      <w:pPr>
+        <w:ind w:left="6480" w:hanging="180"/>
+      </w:pPr>
+    </w:lvl>
+  </w:abstractNum>
   <w:num w:numId="1">
+    <w:abstractNumId w:val="7"/>
+  </w:num>
+  <w:num w:numId="2">
+    <w:abstractNumId w:val="6"/>
+  </w:num>
+  <w:num w:numId="3">
+    <w:abstractNumId w:val="2"/>
+  </w:num>
+  <w:num w:numId="4">
+    <w:abstractNumId w:val="4"/>
+  </w:num>
+  <w:num w:numId="5">
+    <w:abstractNumId w:val="8"/>
+  </w:num>
+  <w:num w:numId="6">
+    <w:abstractNumId w:val="5"/>
+  </w:num>
+  <w:num w:numId="7">
+    <w:abstractNumId w:val="10"/>
+  </w:num>
+  <w:num w:numId="8">
+    <w:abstractNumId w:val="3"/>
+  </w:num>
+  <w:num w:numId="9">
+    <w:abstractNumId w:val="1"/>
+  </w:num>
+  <w:num w:numId="10">
+    <w:abstractNumId w:val="9"/>
+  </w:num>
+  <w:num w:numId="11">
     <w:abstractNumId w:val="0"/>
   </w:num>
 </w:numbering>

</xml_diff>